<commit_message>
There are some spell errors in Release notes for MTNM 4.5, it also include change description in MTNM 4.0, I update and submit to workspace.
</commit_message>
<xml_diff>
--- a/mtnm_4.5/IIS/RN312_MTNM_ReleaseNotes_4-5.docx
+++ b/mtnm_4.5/IIS/RN312_MTNM_ReleaseNotes_4-5.docx
@@ -251,7 +251,7 @@
       </w:pPr>
       <w:bookmarkStart w:id="0" w:name="_Toc468394766"/>
       <w:bookmarkStart w:id="1" w:name="_Toc493921392"/>
-      <w:bookmarkStart w:id="2" w:name="_Toc404014554"/>
+      <w:bookmarkStart w:id="2" w:name="_Toc405468404"/>
       <w:r>
         <w:lastRenderedPageBreak/>
         <w:t>Notice</w:t>
@@ -711,7 +711,7 @@
       <w:pPr>
         <w:pStyle w:val="Heading1-nonum"/>
       </w:pPr>
-      <w:bookmarkStart w:id="3" w:name="_Toc404014555"/>
+      <w:bookmarkStart w:id="3" w:name="_Toc405468405"/>
       <w:r>
         <w:lastRenderedPageBreak/>
         <w:t>Table of Contents</w:t>
@@ -752,7 +752,7 @@
         <w:fldChar w:fldCharType="begin"/>
       </w:r>
       <w:r>
-        <w:instrText xml:space="preserve"> PAGEREF _Toc404014554 \h </w:instrText>
+        <w:instrText xml:space="preserve"> PAGEREF _Toc405468404 \h </w:instrText>
       </w:r>
       <w:r>
         <w:fldChar w:fldCharType="separate"/>
@@ -787,7 +787,7 @@
         <w:fldChar w:fldCharType="begin"/>
       </w:r>
       <w:r>
-        <w:instrText xml:space="preserve"> PAGEREF _Toc404014555 \h </w:instrText>
+        <w:instrText xml:space="preserve"> PAGEREF _Toc405468405 \h </w:instrText>
       </w:r>
       <w:r>
         <w:fldChar w:fldCharType="separate"/>
@@ -837,7 +837,7 @@
         <w:fldChar w:fldCharType="begin"/>
       </w:r>
       <w:r>
-        <w:instrText xml:space="preserve"> PAGEREF _Toc404014556 \h </w:instrText>
+        <w:instrText xml:space="preserve"> PAGEREF _Toc405468406 \h </w:instrText>
       </w:r>
       <w:r>
         <w:fldChar w:fldCharType="separate"/>
@@ -902,7 +902,7 @@
         <w:fldChar w:fldCharType="begin"/>
       </w:r>
       <w:r>
-        <w:instrText xml:space="preserve"> PAGEREF _Toc404014557 \h </w:instrText>
+        <w:instrText xml:space="preserve"> PAGEREF _Toc405468407 \h </w:instrText>
       </w:r>
       <w:r>
         <w:fldChar w:fldCharType="separate"/>
@@ -953,64 +953,7 @@
         <w:fldChar w:fldCharType="begin"/>
       </w:r>
       <w:r>
-        <w:instrText xml:space="preserve"> PAGEREF _Toc404014558 \h </w:instrText>
-      </w:r>
-      <w:r>
-        <w:fldChar w:fldCharType="separate"/>
-      </w:r>
-      <w:r>
-        <w:t>5</w:t>
-      </w:r>
-      <w:r>
-        <w:fldChar w:fldCharType="end"/>
-      </w:r>
-    </w:p>
-    <w:p>
-      <w:pPr>
-        <w:pStyle w:val="21"/>
-        <w:tabs>
-          <w:tab w:val="left" w:pos="1431"/>
-        </w:tabs>
-        <w:rPr>
-          <w:rFonts w:asciiTheme="minorHAnsi" w:hAnsiTheme="minorHAnsi" w:cstheme="minorBidi"/>
-          <w:spacing w:val="0"/>
-          <w:kern w:val="2"/>
-          <w:sz w:val="21"/>
-          <w:szCs w:val="22"/>
-          <w:lang w:eastAsia="zh-CN"/>
-        </w:rPr>
-      </w:pPr>
-      <w:r>
-        <w:t>2.2.</w:t>
-      </w:r>
-      <w:r>
-        <w:rPr>
-          <w:rFonts w:asciiTheme="minorHAnsi" w:hAnsiTheme="minorHAnsi" w:cstheme="minorBidi"/>
-          <w:spacing w:val="0"/>
-          <w:kern w:val="2"/>
-          <w:sz w:val="21"/>
-          <w:szCs w:val="22"/>
-          <w:lang w:eastAsia="zh-CN"/>
-        </w:rPr>
-        <w:tab/>
-      </w:r>
-      <w:r>
-        <w:t xml:space="preserve">Summary of changes in </w:t>
-      </w:r>
-      <w:r>
-        <w:rPr>
-          <w:lang w:eastAsia="zh-CN"/>
-        </w:rPr>
-        <w:t>MTNM 4.0</w:t>
-      </w:r>
-      <w:r>
-        <w:tab/>
-      </w:r>
-      <w:r>
-        <w:fldChar w:fldCharType="begin"/>
-      </w:r>
-      <w:r>
-        <w:instrText xml:space="preserve"> PAGEREF _Toc404014559 \h </w:instrText>
+        <w:instrText xml:space="preserve"> PAGEREF _Toc405468408 \h </w:instrText>
       </w:r>
       <w:r>
         <w:fldChar w:fldCharType="separate"/>
@@ -1060,13 +1003,13 @@
         <w:fldChar w:fldCharType="begin"/>
       </w:r>
       <w:r>
-        <w:instrText xml:space="preserve"> PAGEREF _Toc404014560 \h </w:instrText>
+        <w:instrText xml:space="preserve"> PAGEREF _Toc405468409 \h </w:instrText>
       </w:r>
       <w:r>
         <w:fldChar w:fldCharType="separate"/>
       </w:r>
       <w:r>
-        <w:t>7</w:t>
+        <w:t>6</w:t>
       </w:r>
       <w:r>
         <w:fldChar w:fldCharType="end"/>
@@ -1111,13 +1054,13 @@
         <w:fldChar w:fldCharType="begin"/>
       </w:r>
       <w:r>
-        <w:instrText xml:space="preserve"> PAGEREF _Toc404014561 \h </w:instrText>
+        <w:instrText xml:space="preserve"> PAGEREF _Toc405468410 \h </w:instrText>
       </w:r>
       <w:r>
         <w:fldChar w:fldCharType="separate"/>
       </w:r>
       <w:r>
-        <w:t>7</w:t>
+        <w:t>6</w:t>
       </w:r>
       <w:r>
         <w:fldChar w:fldCharType="end"/>
@@ -1161,13 +1104,13 @@
         <w:fldChar w:fldCharType="begin"/>
       </w:r>
       <w:r>
-        <w:instrText xml:space="preserve"> PAGEREF _Toc404014562 \h </w:instrText>
+        <w:instrText xml:space="preserve"> PAGEREF _Toc405468411 \h </w:instrText>
       </w:r>
       <w:r>
         <w:fldChar w:fldCharType="separate"/>
       </w:r>
       <w:r>
-        <w:t>9</w:t>
+        <w:t>7</w:t>
       </w:r>
       <w:r>
         <w:fldChar w:fldCharType="end"/>
@@ -1212,13 +1155,13 @@
         <w:fldChar w:fldCharType="begin"/>
       </w:r>
       <w:r>
-        <w:instrText xml:space="preserve"> PAGEREF _Toc404014563 \h </w:instrText>
+        <w:instrText xml:space="preserve"> PAGEREF _Toc405468412 \h </w:instrText>
       </w:r>
       <w:r>
         <w:fldChar w:fldCharType="separate"/>
       </w:r>
       <w:r>
-        <w:t>9</w:t>
+        <w:t>7</w:t>
       </w:r>
       <w:r>
         <w:fldChar w:fldCharType="end"/>
@@ -1263,13 +1206,13 @@
         <w:fldChar w:fldCharType="begin"/>
       </w:r>
       <w:r>
-        <w:instrText xml:space="preserve"> PAGEREF _Toc404014564 \h </w:instrText>
+        <w:instrText xml:space="preserve"> PAGEREF _Toc405468413 \h </w:instrText>
       </w:r>
       <w:r>
         <w:fldChar w:fldCharType="separate"/>
       </w:r>
       <w:r>
-        <w:t>9</w:t>
+        <w:t>7</w:t>
       </w:r>
       <w:r>
         <w:fldChar w:fldCharType="end"/>
@@ -1314,13 +1257,13 @@
         <w:fldChar w:fldCharType="begin"/>
       </w:r>
       <w:r>
-        <w:instrText xml:space="preserve"> PAGEREF _Toc404014565 \h </w:instrText>
+        <w:instrText xml:space="preserve"> PAGEREF _Toc405468414 \h </w:instrText>
       </w:r>
       <w:r>
         <w:fldChar w:fldCharType="separate"/>
       </w:r>
       <w:r>
-        <w:t>9</w:t>
+        <w:t>7</w:t>
       </w:r>
       <w:r>
         <w:fldChar w:fldCharType="end"/>
@@ -1342,7 +1285,7 @@
       <w:pPr>
         <w:pStyle w:val="1"/>
       </w:pPr>
-      <w:bookmarkStart w:id="5" w:name="_Toc404014556"/>
+      <w:bookmarkStart w:id="5" w:name="_Toc405468406"/>
       <w:r>
         <w:lastRenderedPageBreak/>
         <w:t>Getting Started:</w:t>
@@ -1404,14 +1347,14 @@
         <w:rPr>
           <w:rFonts w:eastAsia="宋体"/>
         </w:rPr>
-        <w:t>Release 3.</w:t>
+        <w:t xml:space="preserve">Release </w:t>
       </w:r>
       <w:r>
         <w:rPr>
           <w:rFonts w:eastAsia="宋体" w:hint="eastAsia"/>
           <w:lang w:eastAsia="zh-CN"/>
         </w:rPr>
-        <w:t>5</w:t>
+        <w:t>4.0</w:t>
       </w:r>
       <w:r>
         <w:rPr>
@@ -1427,13 +1370,19 @@
         </w:rPr>
         <w:t xml:space="preserve"> </w:t>
       </w:r>
-      <w:proofErr w:type="gramStart"/>
       <w:r>
         <w:rPr>
           <w:rFonts w:hint="eastAsia"/>
           <w:lang w:eastAsia="zh-CN"/>
         </w:rPr>
-        <w:t xml:space="preserve">Which includes </w:t>
+        <w:t xml:space="preserve">It </w:t>
+      </w:r>
+      <w:r>
+        <w:rPr>
+          <w:rFonts w:hint="eastAsia"/>
+          <w:lang w:eastAsia="zh-CN"/>
+        </w:rPr>
+        <w:t xml:space="preserve">includes </w:t>
       </w:r>
       <w:r>
         <w:rPr>
@@ -1455,13 +1404,12 @@
         </w:rPr>
         <w:t xml:space="preserve"> and support for L3VPN management.</w:t>
       </w:r>
-      <w:proofErr w:type="gramEnd"/>
     </w:p>
     <w:p>
       <w:pPr>
         <w:pStyle w:val="1"/>
       </w:pPr>
-      <w:bookmarkStart w:id="6" w:name="_Toc404014557"/>
+      <w:bookmarkStart w:id="6" w:name="_Toc405468407"/>
       <w:r>
         <w:lastRenderedPageBreak/>
         <w:t>Overview</w:t>
@@ -1469,18 +1417,15 @@
       <w:r>
         <w:t xml:space="preserve"> </w:t>
       </w:r>
-      <w:proofErr w:type="gramStart"/>
       <w:r>
         <w:t xml:space="preserve">of </w:t>
       </w:r>
       <w:r>
         <w:rPr>
-          <w:rFonts w:hint="eastAsia"/>
           <w:lang w:eastAsia="zh-CN"/>
         </w:rPr>
-        <w:t xml:space="preserve"> MTNM</w:t>
-      </w:r>
-      <w:proofErr w:type="gramEnd"/>
+        <w:t>MTNM</w:t>
+      </w:r>
       <w:r>
         <w:t xml:space="preserve"> Release </w:t>
       </w:r>
@@ -1504,33 +1449,66 @@
       <w:pPr>
         <w:pStyle w:val="BodyTextKeep"/>
         <w:rPr>
+          <w:color w:val="000000" w:themeColor="text1"/>
           <w:lang w:eastAsia="zh-CN"/>
         </w:rPr>
       </w:pPr>
       <w:r>
-        <w:t xml:space="preserve">Minor enhancements over Release </w:t>
+        <w:rPr>
+          <w:color w:val="000000" w:themeColor="text1"/>
+        </w:rPr>
+        <w:t xml:space="preserve">Minor enhancements over </w:t>
+      </w:r>
+      <w:r>
+        <w:rPr>
+          <w:rFonts w:hint="eastAsia"/>
+          <w:color w:val="000000" w:themeColor="text1"/>
+          <w:lang w:eastAsia="zh-CN"/>
+        </w:rPr>
+        <w:t xml:space="preserve">MTNM </w:t>
+      </w:r>
+      <w:r>
+        <w:rPr>
+          <w:color w:val="000000" w:themeColor="text1"/>
+        </w:rPr>
+        <w:t xml:space="preserve">Release </w:t>
       </w:r>
       <w:proofErr w:type="gramStart"/>
       <w:r>
         <w:rPr>
           <w:rFonts w:hint="eastAsia"/>
+          <w:color w:val="000000" w:themeColor="text1"/>
           <w:lang w:eastAsia="zh-CN"/>
         </w:rPr>
         <w:t>4.0</w:t>
       </w:r>
       <w:r>
+        <w:rPr>
+          <w:color w:val="000000" w:themeColor="text1"/>
+        </w:rPr>
         <w:t>,</w:t>
       </w:r>
       <w:proofErr w:type="gramEnd"/>
       <w:r>
-        <w:t xml:space="preserve"> add support for L3 VPN management.</w:t>
+        <w:rPr>
+          <w:color w:val="000000" w:themeColor="text1"/>
+        </w:rPr>
+        <w:t xml:space="preserve"> add support for L3VPN management</w:t>
+      </w:r>
+      <w:r>
+        <w:rPr>
+          <w:rFonts w:ascii="Times New Roman" w:eastAsia="宋体" w:hAnsi="Times New Roman"/>
+          <w:color w:val="000000" w:themeColor="text1"/>
+          <w:spacing w:val="0"/>
+        </w:rPr>
+        <w:t xml:space="preserve"> for Packet Transport Network.</w:t>
       </w:r>
     </w:p>
     <w:p>
       <w:pPr>
         <w:pStyle w:val="20"/>
       </w:pPr>
-      <w:bookmarkStart w:id="7" w:name="_Toc404014558"/>
+      <w:bookmarkStart w:id="7" w:name="_Toc405468408"/>
       <w:r>
         <w:t>Summary</w:t>
       </w:r>
@@ -1744,9 +1722,9 @@
         <w:tblLook w:val="0000"/>
       </w:tblPr>
       <w:tblGrid>
-        <w:gridCol w:w="2198"/>
-        <w:gridCol w:w="1060"/>
-        <w:gridCol w:w="6381"/>
+        <w:gridCol w:w="2283"/>
+        <w:gridCol w:w="1134"/>
+        <w:gridCol w:w="6222"/>
       </w:tblGrid>
       <w:tr>
         <w:trPr>
@@ -1756,7 +1734,7 @@
         </w:trPr>
         <w:tc>
           <w:tcPr>
-            <w:tcW w:w="2198" w:type="dxa"/>
+            <w:tcW w:w="2283" w:type="dxa"/>
             <w:tcBorders>
               <w:top w:val="single" w:sz="4" w:space="0" w:color="auto"/>
               <w:bottom w:val="single" w:sz="4" w:space="0" w:color="auto"/>
@@ -1799,7 +1777,7 @@
         </w:tc>
         <w:tc>
           <w:tcPr>
-            <w:tcW w:w="1060" w:type="dxa"/>
+            <w:tcW w:w="1134" w:type="dxa"/>
             <w:tcBorders>
               <w:top w:val="single" w:sz="4" w:space="0" w:color="auto"/>
               <w:bottom w:val="single" w:sz="4" w:space="0" w:color="auto"/>
@@ -1841,7 +1819,7 @@
         </w:tc>
         <w:tc>
           <w:tcPr>
-            <w:tcW w:w="6381" w:type="dxa"/>
+            <w:tcW w:w="6222" w:type="dxa"/>
             <w:tcBorders>
               <w:top w:val="single" w:sz="4" w:space="0" w:color="auto"/>
               <w:left w:val="single" w:sz="4" w:space="0" w:color="auto"/>
@@ -1874,7 +1852,7 @@
         </w:trPr>
         <w:tc>
           <w:tcPr>
-            <w:tcW w:w="2198" w:type="dxa"/>
+            <w:tcW w:w="2283" w:type="dxa"/>
             <w:tcBorders>
               <w:top w:val="single" w:sz="4" w:space="0" w:color="auto"/>
               <w:bottom w:val="single" w:sz="4" w:space="0" w:color="auto"/>
@@ -1900,7 +1878,7 @@
         </w:tc>
         <w:tc>
           <w:tcPr>
-            <w:tcW w:w="1060" w:type="dxa"/>
+            <w:tcW w:w="1134" w:type="dxa"/>
             <w:tcBorders>
               <w:top w:val="single" w:sz="4" w:space="0" w:color="auto"/>
               <w:bottom w:val="single" w:sz="4" w:space="0" w:color="auto"/>
@@ -1919,7 +1897,7 @@
         </w:tc>
         <w:tc>
           <w:tcPr>
-            <w:tcW w:w="6381" w:type="dxa"/>
+            <w:tcW w:w="6222" w:type="dxa"/>
             <w:tcBorders>
               <w:top w:val="single" w:sz="4" w:space="0" w:color="auto"/>
               <w:left w:val="single" w:sz="4" w:space="0" w:color="auto"/>
@@ -2008,7 +1986,7 @@
         </w:trPr>
         <w:tc>
           <w:tcPr>
-            <w:tcW w:w="2198" w:type="dxa"/>
+            <w:tcW w:w="2283" w:type="dxa"/>
             <w:tcBorders>
               <w:top w:val="single" w:sz="4" w:space="0" w:color="auto"/>
               <w:bottom w:val="single" w:sz="4" w:space="0" w:color="auto"/>
@@ -2034,7 +2012,7 @@
         </w:tc>
         <w:tc>
           <w:tcPr>
-            <w:tcW w:w="1060" w:type="dxa"/>
+            <w:tcW w:w="1134" w:type="dxa"/>
             <w:tcBorders>
               <w:top w:val="single" w:sz="4" w:space="0" w:color="auto"/>
               <w:bottom w:val="single" w:sz="4" w:space="0" w:color="auto"/>
@@ -2053,7 +2031,7 @@
         </w:tc>
         <w:tc>
           <w:tcPr>
-            <w:tcW w:w="6381" w:type="dxa"/>
+            <w:tcW w:w="6222" w:type="dxa"/>
             <w:tcBorders>
               <w:top w:val="single" w:sz="4" w:space="0" w:color="auto"/>
               <w:left w:val="single" w:sz="4" w:space="0" w:color="auto"/>
@@ -2153,7 +2131,7 @@
         </w:trPr>
         <w:tc>
           <w:tcPr>
-            <w:tcW w:w="2198" w:type="dxa"/>
+            <w:tcW w:w="2283" w:type="dxa"/>
             <w:tcBorders>
               <w:top w:val="single" w:sz="4" w:space="0" w:color="auto"/>
               <w:bottom w:val="single" w:sz="4" w:space="0" w:color="auto"/>
@@ -2178,7 +2156,7 @@
         </w:tc>
         <w:tc>
           <w:tcPr>
-            <w:tcW w:w="1060" w:type="dxa"/>
+            <w:tcW w:w="1134" w:type="dxa"/>
             <w:tcBorders>
               <w:top w:val="single" w:sz="4" w:space="0" w:color="auto"/>
               <w:bottom w:val="single" w:sz="4" w:space="0" w:color="auto"/>
@@ -2197,7 +2175,7 @@
         </w:tc>
         <w:tc>
           <w:tcPr>
-            <w:tcW w:w="6381" w:type="dxa"/>
+            <w:tcW w:w="6222" w:type="dxa"/>
             <w:tcBorders>
               <w:top w:val="single" w:sz="4" w:space="0" w:color="auto"/>
               <w:left w:val="single" w:sz="4" w:space="0" w:color="auto"/>
@@ -2252,1241 +2230,35 @@
     </w:tbl>
     <w:p>
       <w:pPr>
-        <w:pStyle w:val="BodyTextKeep"/>
-        <w:rPr>
-          <w:lang w:eastAsia="zh-CN"/>
-        </w:rPr>
-      </w:pPr>
-    </w:p>
-    <w:p>
-      <w:pPr>
-        <w:pStyle w:val="20"/>
-      </w:pPr>
-      <w:r>
-        <w:t xml:space="preserve"> </w:t>
-      </w:r>
-      <w:bookmarkStart w:id="8" w:name="_Toc404014559"/>
-      <w:r>
-        <w:t>Summary</w:t>
-      </w:r>
-      <w:r>
-        <w:t xml:space="preserve"> of changes in </w:t>
-      </w:r>
-      <w:r>
-        <w:rPr>
-          <w:rFonts w:hint="eastAsia"/>
-          <w:lang w:eastAsia="zh-CN"/>
-        </w:rPr>
-        <w:t>MTNM 4.0</w:t>
+        <w:pStyle w:val="1"/>
+      </w:pPr>
+      <w:bookmarkStart w:id="8" w:name="_Toc405468409"/>
+      <w:r>
+        <w:lastRenderedPageBreak/>
+        <w:t>Release Definition</w:t>
       </w:r>
       <w:bookmarkEnd w:id="8"/>
     </w:p>
     <w:p>
-      <w:pPr>
-        <w:rPr>
-          <w:rFonts w:eastAsia="宋体"/>
-        </w:rPr>
-      </w:pPr>
-      <w:r>
-        <w:rPr>
-          <w:rFonts w:eastAsia="宋体"/>
-        </w:rPr>
-        <w:t xml:space="preserve">MTNM Release 4.0 includes </w:t>
-      </w:r>
-      <w:r>
-        <w:rPr>
-          <w:rFonts w:eastAsia="宋体" w:hint="eastAsia"/>
+      <w:r>
+        <w:rPr>
+          <w:rFonts w:hint="eastAsia"/>
           <w:lang w:eastAsia="zh-CN"/>
         </w:rPr>
-        <w:t xml:space="preserve">some minor </w:t>
-      </w:r>
-      <w:r>
-        <w:rPr>
-          <w:rFonts w:eastAsia="宋体"/>
-        </w:rPr>
-        <w:t>enhancements over</w:t>
-      </w:r>
-      <w:r>
-        <w:rPr>
-          <w:rFonts w:eastAsia="宋体" w:hint="eastAsia"/>
+        <w:t xml:space="preserve">It </w:t>
+      </w:r>
+      <w:r>
+        <w:t>list</w:t>
+      </w:r>
+      <w:r>
+        <w:rPr>
+          <w:rFonts w:hint="eastAsia"/>
           <w:lang w:eastAsia="zh-CN"/>
         </w:rPr>
-        <w:t xml:space="preserve"> </w:t>
-      </w:r>
-      <w:r>
-        <w:rPr>
-          <w:rFonts w:eastAsia="宋体"/>
-        </w:rPr>
-        <w:t>Release 3.</w:t>
-      </w:r>
-      <w:r>
-        <w:rPr>
-          <w:rFonts w:eastAsia="宋体" w:hint="eastAsia"/>
-          <w:lang w:eastAsia="zh-CN"/>
-        </w:rPr>
-        <w:t>5</w:t>
-      </w:r>
-      <w:r>
-        <w:rPr>
-          <w:rFonts w:eastAsia="宋体"/>
-        </w:rPr>
-        <w:t>. The</w:t>
-      </w:r>
-      <w:r>
-        <w:rPr>
-          <w:rFonts w:eastAsia="宋体" w:hint="eastAsia"/>
-          <w:lang w:eastAsia="zh-CN"/>
-        </w:rPr>
-        <w:t xml:space="preserve">se </w:t>
-      </w:r>
-      <w:r>
-        <w:rPr>
-          <w:rFonts w:eastAsia="宋体"/>
-        </w:rPr>
-        <w:t>enhancements are:</w:t>
-      </w:r>
-    </w:p>
-    <w:p>
-      <w:pPr>
-        <w:numPr>
-          <w:ilvl w:val="0"/>
-          <w:numId w:val="27"/>
-        </w:numPr>
-        <w:spacing w:before="120"/>
-        <w:rPr>
-          <w:rFonts w:eastAsia="宋体"/>
-        </w:rPr>
-      </w:pPr>
-      <w:r>
-        <w:rPr>
-          <w:rFonts w:eastAsia="宋体"/>
-        </w:rPr>
-        <w:t>Add new function to better performance in large network and Big data analysis</w:t>
-      </w:r>
-      <w:r>
-        <w:rPr>
-          <w:rFonts w:eastAsia="宋体" w:hint="eastAsia"/>
-          <w:lang w:eastAsia="zh-CN"/>
-        </w:rPr>
-        <w:t xml:space="preserve">: </w:t>
-      </w:r>
-      <w:proofErr w:type="spellStart"/>
-      <w:r>
-        <w:rPr>
-          <w:rFonts w:eastAsia="宋体"/>
-        </w:rPr>
-        <w:t>getHistoryAlarmDataByPull</w:t>
-      </w:r>
-      <w:proofErr w:type="spellEnd"/>
-      <w:r>
-        <w:rPr>
-          <w:rFonts w:eastAsia="宋体"/>
-        </w:rPr>
-        <w:t xml:space="preserve">()/ </w:t>
-      </w:r>
-      <w:proofErr w:type="spellStart"/>
-      <w:r>
-        <w:rPr>
-          <w:rFonts w:eastAsia="宋体"/>
-        </w:rPr>
-        <w:t>getHistoryPMDataByPull</w:t>
-      </w:r>
-      <w:proofErr w:type="spellEnd"/>
-      <w:r>
-        <w:rPr>
-          <w:rFonts w:eastAsia="宋体"/>
-        </w:rPr>
-        <w:t>()</w:t>
-      </w:r>
-    </w:p>
-    <w:p>
-      <w:pPr>
-        <w:numPr>
-          <w:ilvl w:val="0"/>
-          <w:numId w:val="27"/>
-        </w:numPr>
-        <w:spacing w:before="120"/>
-        <w:rPr>
-          <w:rFonts w:eastAsia="宋体"/>
-        </w:rPr>
-      </w:pPr>
-      <w:r>
-        <w:rPr>
-          <w:rFonts w:eastAsia="宋体" w:hint="eastAsia"/>
-          <w:lang w:eastAsia="zh-CN"/>
-        </w:rPr>
-        <w:t xml:space="preserve">Add missing </w:t>
-      </w:r>
-      <w:r>
-        <w:rPr>
-          <w:rFonts w:eastAsia="宋体"/>
-          <w:lang w:eastAsia="zh-CN"/>
-        </w:rPr>
-        <w:t>OTN/</w:t>
-      </w:r>
-      <w:proofErr w:type="gramStart"/>
-      <w:r>
-        <w:rPr>
-          <w:rFonts w:eastAsia="宋体"/>
-          <w:lang w:eastAsia="zh-CN"/>
-        </w:rPr>
-        <w:t xml:space="preserve">PTN  </w:t>
-      </w:r>
-      <w:proofErr w:type="spellStart"/>
-      <w:r>
-        <w:rPr>
-          <w:rFonts w:eastAsia="宋体"/>
-          <w:lang w:eastAsia="zh-CN"/>
-        </w:rPr>
-        <w:t>probableCause</w:t>
-      </w:r>
-      <w:proofErr w:type="spellEnd"/>
-      <w:proofErr w:type="gramEnd"/>
-      <w:r>
-        <w:rPr>
-          <w:rFonts w:eastAsia="宋体"/>
-          <w:lang w:eastAsia="zh-CN"/>
-        </w:rPr>
-        <w:t xml:space="preserve"> definitions </w:t>
-      </w:r>
-      <w:r>
-        <w:rPr>
-          <w:rFonts w:eastAsia="宋体" w:hint="eastAsia"/>
-          <w:lang w:eastAsia="zh-CN"/>
-        </w:rPr>
-        <w:t xml:space="preserve">in </w:t>
-      </w:r>
-      <w:r>
-        <w:rPr>
-          <w:rFonts w:eastAsia="宋体"/>
-        </w:rPr>
-        <w:t>document</w:t>
-      </w:r>
-      <w:r>
-        <w:rPr>
-          <w:rFonts w:eastAsia="宋体" w:hint="eastAsia"/>
-          <w:lang w:eastAsia="zh-CN"/>
-        </w:rPr>
-        <w:t xml:space="preserve"> </w:t>
-      </w:r>
-      <w:r>
-        <w:rPr>
-          <w:rFonts w:eastAsia="宋体"/>
-        </w:rPr>
-        <w:t>&lt;SD1-33_ProbableCauses.pdf&gt;</w:t>
-      </w:r>
-      <w:r>
-        <w:rPr>
-          <w:rFonts w:eastAsia="宋体" w:hint="eastAsia"/>
-          <w:lang w:eastAsia="zh-CN"/>
-        </w:rPr>
-        <w:t xml:space="preserve"> according to</w:t>
-      </w:r>
-      <w:r>
-        <w:rPr>
-          <w:rFonts w:eastAsia="宋体"/>
-        </w:rPr>
-        <w:t xml:space="preserve"> TMF 063:</w:t>
-      </w:r>
-      <w:r>
-        <w:rPr>
-          <w:rFonts w:eastAsia="宋体" w:hint="eastAsia"/>
-          <w:lang w:eastAsia="zh-CN"/>
-        </w:rPr>
-        <w:t xml:space="preserve"> </w:t>
-      </w:r>
-      <w:proofErr w:type="spellStart"/>
-      <w:r>
-        <w:rPr>
-          <w:rFonts w:eastAsia="宋体"/>
-        </w:rPr>
-        <w:t>Probable_Cause</w:t>
-      </w:r>
-      <w:proofErr w:type="spellEnd"/>
-      <w:r>
-        <w:rPr>
-          <w:rFonts w:eastAsia="宋体"/>
-        </w:rPr>
-        <w:t xml:space="preserve"> Specification</w:t>
-      </w:r>
-      <w:r>
-        <w:rPr>
-          <w:rFonts w:eastAsia="宋体" w:hint="eastAsia"/>
-          <w:lang w:eastAsia="zh-CN"/>
-        </w:rPr>
-        <w:t>.</w:t>
-      </w:r>
-    </w:p>
-    <w:p>
-      <w:pPr>
-        <w:numPr>
-          <w:ilvl w:val="0"/>
-          <w:numId w:val="27"/>
-        </w:numPr>
-        <w:spacing w:before="120"/>
-        <w:rPr>
-          <w:rFonts w:eastAsia="宋体"/>
-        </w:rPr>
-      </w:pPr>
-      <w:r>
-        <w:rPr>
-          <w:rFonts w:eastAsia="宋体"/>
-        </w:rPr>
-        <w:t>update &lt;SD1-41_TPPoolRelationship.doc&gt;</w:t>
-      </w:r>
-      <w:r>
-        <w:rPr>
-          <w:rFonts w:eastAsia="宋体" w:hint="eastAsia"/>
-          <w:lang w:eastAsia="zh-CN"/>
-        </w:rPr>
-        <w:t xml:space="preserve"> </w:t>
-      </w:r>
-      <w:r>
-        <w:rPr>
-          <w:rFonts w:eastAsia="宋体"/>
-        </w:rPr>
-        <w:t xml:space="preserve"> to define TDM Over Packet model</w:t>
-      </w:r>
-    </w:p>
-    <w:p>
-      <w:pPr>
-        <w:numPr>
-          <w:ilvl w:val="0"/>
-          <w:numId w:val="27"/>
-        </w:numPr>
-        <w:spacing w:before="120"/>
-        <w:rPr>
-          <w:rFonts w:eastAsia="宋体"/>
-        </w:rPr>
-      </w:pPr>
-      <w:r>
-        <w:rPr>
-          <w:rFonts w:eastAsia="宋体" w:hint="eastAsia"/>
-          <w:lang w:eastAsia="zh-CN"/>
-        </w:rPr>
-        <w:t xml:space="preserve">L3 VPN service management </w:t>
-      </w:r>
-    </w:p>
-    <w:p>
-      <w:pPr>
-        <w:numPr>
-          <w:ilvl w:val="1"/>
-          <w:numId w:val="27"/>
-        </w:numPr>
-        <w:spacing w:before="120"/>
-        <w:rPr>
-          <w:rFonts w:eastAsia="宋体"/>
-        </w:rPr>
-      </w:pPr>
-      <w:r>
-        <w:rPr>
-          <w:rFonts w:eastAsia="宋体" w:hint="eastAsia"/>
-        </w:rPr>
-        <w:t xml:space="preserve">Add layer rate </w:t>
-      </w:r>
-      <w:r>
-        <w:rPr>
-          <w:rFonts w:eastAsia="宋体"/>
-        </w:rPr>
-        <w:t>definition</w:t>
-      </w:r>
-      <w:r>
-        <w:rPr>
-          <w:rFonts w:eastAsia="宋体" w:hint="eastAsia"/>
-        </w:rPr>
-        <w:t xml:space="preserve"> of  </w:t>
-      </w:r>
-      <w:proofErr w:type="spellStart"/>
-      <w:r>
-        <w:rPr>
-          <w:rFonts w:eastAsia="宋体" w:hint="eastAsia"/>
-        </w:rPr>
-        <w:t>LSP</w:t>
-      </w:r>
-      <w:r>
-        <w:rPr>
-          <w:rFonts w:eastAsia="宋体" w:hint="eastAsia"/>
-        </w:rPr>
-        <w:t>、</w:t>
-      </w:r>
-      <w:r>
-        <w:rPr>
-          <w:rFonts w:eastAsia="宋体" w:hint="eastAsia"/>
-        </w:rPr>
-        <w:t>PW</w:t>
-      </w:r>
-      <w:r>
-        <w:rPr>
-          <w:rFonts w:eastAsia="宋体" w:hint="eastAsia"/>
-        </w:rPr>
-        <w:t>、</w:t>
-      </w:r>
-      <w:r>
-        <w:rPr>
-          <w:rFonts w:eastAsia="宋体" w:hint="eastAsia"/>
-        </w:rPr>
-        <w:t>and</w:t>
-      </w:r>
-      <w:proofErr w:type="spellEnd"/>
-      <w:r>
-        <w:rPr>
-          <w:rFonts w:eastAsia="宋体" w:hint="eastAsia"/>
-        </w:rPr>
-        <w:t xml:space="preserve"> IP to </w:t>
-      </w:r>
-      <w:r>
-        <w:rPr>
-          <w:rFonts w:eastAsia="宋体"/>
-        </w:rPr>
-        <w:t>&lt;SD1-17_LayerRates.doc&gt;</w:t>
-      </w:r>
-    </w:p>
-    <w:p>
-      <w:pPr>
-        <w:rPr>
-          <w:rFonts w:eastAsia="宋体"/>
-        </w:rPr>
-      </w:pPr>
-    </w:p>
-    <w:p/>
-    <w:tbl>
-      <w:tblPr>
-        <w:tblW w:w="9639" w:type="dxa"/>
-        <w:tblInd w:w="-10" w:type="dxa"/>
-        <w:tblBorders>
-          <w:top w:val="single" w:sz="4" w:space="0" w:color="auto"/>
-          <w:left w:val="single" w:sz="4" w:space="0" w:color="auto"/>
-          <w:bottom w:val="single" w:sz="4" w:space="0" w:color="auto"/>
-          <w:right w:val="single" w:sz="4" w:space="0" w:color="auto"/>
-        </w:tblBorders>
-        <w:tblLayout w:type="fixed"/>
-        <w:tblCellMar>
-          <w:left w:w="0" w:type="dxa"/>
-          <w:right w:w="0" w:type="dxa"/>
-        </w:tblCellMar>
-        <w:tblLook w:val="0000"/>
-      </w:tblPr>
-      <w:tblGrid>
-        <w:gridCol w:w="2198"/>
-        <w:gridCol w:w="1060"/>
-        <w:gridCol w:w="6381"/>
-      </w:tblGrid>
-      <w:tr>
-        <w:trPr>
-          <w:cantSplit/>
-          <w:trHeight w:val="443"/>
-          <w:tblHeader/>
-        </w:trPr>
-        <w:tc>
-          <w:tcPr>
-            <w:tcW w:w="2198" w:type="dxa"/>
-            <w:tcBorders>
-              <w:top w:val="single" w:sz="4" w:space="0" w:color="auto"/>
-              <w:bottom w:val="single" w:sz="4" w:space="0" w:color="auto"/>
-              <w:right w:val="single" w:sz="4" w:space="0" w:color="auto"/>
-            </w:tcBorders>
-          </w:tcPr>
-          <w:p>
-            <w:pPr>
-              <w:ind w:left="0"/>
-              <w:rPr>
-                <w:b/>
-                <w:bCs/>
-              </w:rPr>
-            </w:pPr>
-            <w:r>
-              <w:rPr>
-                <w:b/>
-                <w:bCs/>
-              </w:rPr>
-              <w:lastRenderedPageBreak/>
-              <w:t xml:space="preserve"> Element </w:t>
-            </w:r>
-          </w:p>
-          <w:p>
-            <w:pPr>
-              <w:ind w:left="0"/>
-              <w:rPr>
-                <w:rFonts w:eastAsia="Arial Unicode MS"/>
-                <w:b/>
-                <w:bCs/>
-              </w:rPr>
-            </w:pPr>
-            <w:r>
-              <w:rPr>
-                <w:b/>
-                <w:bCs/>
-              </w:rPr>
-              <w:t>(sub-suite or individual document of a suite as appropriate)</w:t>
-            </w:r>
-          </w:p>
-        </w:tc>
-        <w:tc>
-          <w:tcPr>
-            <w:tcW w:w="1060" w:type="dxa"/>
-            <w:tcBorders>
-              <w:top w:val="single" w:sz="4" w:space="0" w:color="auto"/>
-              <w:bottom w:val="single" w:sz="4" w:space="0" w:color="auto"/>
-              <w:right w:val="single" w:sz="4" w:space="0" w:color="auto"/>
-            </w:tcBorders>
-          </w:tcPr>
-          <w:p>
-            <w:pPr>
-              <w:ind w:left="0"/>
-              <w:rPr>
-                <w:b/>
-                <w:bCs/>
-              </w:rPr>
-            </w:pPr>
-            <w:r>
-              <w:rPr>
-                <w:b/>
-                <w:bCs/>
-              </w:rPr>
-              <w:t xml:space="preserve">CR Number </w:t>
-            </w:r>
-          </w:p>
-          <w:p>
-            <w:pPr>
-              <w:ind w:left="0"/>
-              <w:rPr>
-                <w:b/>
-                <w:bCs/>
-              </w:rPr>
-            </w:pPr>
-            <w:r>
-              <w:rPr>
-                <w:b/>
-                <w:bCs/>
-              </w:rPr>
-              <w:t>(if applicable)</w:t>
-            </w:r>
-          </w:p>
-        </w:tc>
-        <w:tc>
-          <w:tcPr>
-            <w:tcW w:w="6381" w:type="dxa"/>
-            <w:tcBorders>
-              <w:top w:val="single" w:sz="4" w:space="0" w:color="auto"/>
-              <w:left w:val="single" w:sz="4" w:space="0" w:color="auto"/>
-              <w:bottom w:val="single" w:sz="4" w:space="0" w:color="auto"/>
-            </w:tcBorders>
-          </w:tcPr>
-          <w:p>
-            <w:pPr>
-              <w:ind w:left="0"/>
-              <w:rPr>
-                <w:b/>
-                <w:bCs/>
-              </w:rPr>
-            </w:pPr>
-            <w:r>
-              <w:rPr>
-                <w:b/>
-                <w:bCs/>
-              </w:rPr>
-              <w:t>Detailed Description</w:t>
-            </w:r>
-          </w:p>
-        </w:tc>
-      </w:tr>
-      <w:tr>
-        <w:trPr>
-          <w:cantSplit/>
-          <w:trHeight w:val="443"/>
-          <w:tblHeader/>
-        </w:trPr>
-        <w:tc>
-          <w:tcPr>
-            <w:tcW w:w="2198" w:type="dxa"/>
-            <w:tcBorders>
-              <w:top w:val="single" w:sz="4" w:space="0" w:color="auto"/>
-              <w:bottom w:val="single" w:sz="4" w:space="0" w:color="auto"/>
-              <w:right w:val="single" w:sz="4" w:space="0" w:color="auto"/>
-            </w:tcBorders>
-          </w:tcPr>
-          <w:p>
-            <w:pPr>
-              <w:ind w:left="0"/>
-              <w:rPr>
-                <w:rFonts w:cs="Arial"/>
-                <w:lang w:eastAsia="fr-FR"/>
-              </w:rPr>
-            </w:pPr>
-            <w:r>
-              <w:rPr>
-                <w:rFonts w:cs="Arial" w:hint="eastAsia"/>
-                <w:lang w:eastAsia="zh-CN"/>
-              </w:rPr>
-              <w:t xml:space="preserve">SD1-17 </w:t>
-            </w:r>
-            <w:r>
-              <w:rPr>
-                <w:rFonts w:cs="Arial"/>
-                <w:lang w:eastAsia="fr-FR"/>
-              </w:rPr>
-              <w:t>Layer Rates</w:t>
-            </w:r>
-          </w:p>
-        </w:tc>
-        <w:tc>
-          <w:tcPr>
-            <w:tcW w:w="1060" w:type="dxa"/>
-            <w:tcBorders>
-              <w:top w:val="single" w:sz="4" w:space="0" w:color="auto"/>
-              <w:bottom w:val="single" w:sz="4" w:space="0" w:color="auto"/>
-              <w:right w:val="single" w:sz="4" w:space="0" w:color="auto"/>
-            </w:tcBorders>
-          </w:tcPr>
-          <w:p>
-            <w:pPr>
-              <w:ind w:left="0"/>
-              <w:rPr>
-                <w:lang w:eastAsia="zh-CN"/>
-              </w:rPr>
-            </w:pPr>
-            <w:r>
-              <w:rPr>
-                <w:rFonts w:hint="eastAsia"/>
-                <w:lang w:eastAsia="zh-CN"/>
-              </w:rPr>
-              <w:t>3.4</w:t>
-            </w:r>
-          </w:p>
-        </w:tc>
-        <w:tc>
-          <w:tcPr>
-            <w:tcW w:w="6381" w:type="dxa"/>
-            <w:tcBorders>
-              <w:top w:val="single" w:sz="4" w:space="0" w:color="auto"/>
-              <w:left w:val="single" w:sz="4" w:space="0" w:color="auto"/>
-              <w:bottom w:val="single" w:sz="4" w:space="0" w:color="auto"/>
-            </w:tcBorders>
-          </w:tcPr>
-          <w:p>
-            <w:pPr>
-              <w:ind w:left="0"/>
-            </w:pPr>
-            <w:r>
-              <w:t>Added New Layer definition from &lt;TIP-TSO_MPLS-TP_FSD-V1-2-1.doc&gt;</w:t>
-            </w:r>
-          </w:p>
-          <w:p>
-            <w:pPr>
-              <w:ind w:left="0"/>
-            </w:pPr>
-            <w:r>
-              <w:t>-400</w:t>
-            </w:r>
-            <w:r>
-              <w:tab/>
-              <w:t>LR_MPLS_TP</w:t>
-            </w:r>
-          </w:p>
-          <w:p>
-            <w:pPr>
-              <w:ind w:left="0"/>
-            </w:pPr>
-            <w:r>
-              <w:t>-401</w:t>
-            </w:r>
-            <w:r>
-              <w:tab/>
-              <w:t>LR_MPLS-</w:t>
-            </w:r>
-            <w:proofErr w:type="spellStart"/>
-            <w:r>
-              <w:t>TP_Section</w:t>
-            </w:r>
-            <w:proofErr w:type="spellEnd"/>
-          </w:p>
-          <w:p>
-            <w:pPr>
-              <w:ind w:left="0"/>
-            </w:pPr>
-            <w:r>
-              <w:t>New layer added for L3VPN</w:t>
-            </w:r>
-          </w:p>
-          <w:p>
-            <w:pPr>
-              <w:ind w:left="0"/>
-            </w:pPr>
-            <w:r>
-              <w:t>-413</w:t>
-            </w:r>
-            <w:r>
-              <w:tab/>
-              <w:t>LR_IP</w:t>
-            </w:r>
-          </w:p>
-          <w:p>
-            <w:pPr>
-              <w:ind w:left="0"/>
-            </w:pPr>
-            <w:r>
-              <w:t>-414</w:t>
-            </w:r>
-            <w:r>
-              <w:tab/>
-              <w:t>LR_MPLS_TP_LSP</w:t>
-            </w:r>
-          </w:p>
-          <w:p>
-            <w:pPr>
-              <w:ind w:left="0"/>
-            </w:pPr>
-            <w:r>
-              <w:t>-415</w:t>
-            </w:r>
-            <w:r>
-              <w:tab/>
-              <w:t>LR_MPLS_TP_PW</w:t>
-            </w:r>
-          </w:p>
-        </w:tc>
-      </w:tr>
-      <w:tr>
-        <w:trPr>
-          <w:cantSplit/>
-          <w:trHeight w:val="443"/>
-          <w:tblHeader/>
-        </w:trPr>
-        <w:tc>
-          <w:tcPr>
-            <w:tcW w:w="2198" w:type="dxa"/>
-            <w:tcBorders>
-              <w:top w:val="single" w:sz="4" w:space="0" w:color="auto"/>
-              <w:bottom w:val="single" w:sz="4" w:space="0" w:color="auto"/>
-              <w:right w:val="single" w:sz="4" w:space="0" w:color="auto"/>
-            </w:tcBorders>
-          </w:tcPr>
-          <w:p>
-            <w:pPr>
-              <w:ind w:left="0"/>
-              <w:rPr>
-                <w:rFonts w:cs="Arial"/>
-                <w:lang w:eastAsia="fr-FR"/>
-              </w:rPr>
-            </w:pPr>
-            <w:r>
-              <w:rPr>
-                <w:rFonts w:cs="Arial" w:hint="eastAsia"/>
-                <w:lang w:eastAsia="zh-CN"/>
-              </w:rPr>
-              <w:t xml:space="preserve">SD1-18 </w:t>
-            </w:r>
-            <w:r>
-              <w:rPr>
-                <w:rFonts w:cs="Arial"/>
-                <w:lang w:eastAsia="fr-FR"/>
-              </w:rPr>
-              <w:t xml:space="preserve">Functional </w:t>
-            </w:r>
-            <w:proofErr w:type="spellStart"/>
-            <w:r>
-              <w:rPr>
-                <w:rFonts w:cs="Arial"/>
-                <w:lang w:eastAsia="fr-FR"/>
-              </w:rPr>
-              <w:t>Modelling</w:t>
-            </w:r>
-            <w:proofErr w:type="spellEnd"/>
-            <w:r>
-              <w:rPr>
-                <w:rFonts w:cs="Arial"/>
-                <w:lang w:eastAsia="fr-FR"/>
-              </w:rPr>
-              <w:t xml:space="preserve"> Concepts</w:t>
-            </w:r>
-          </w:p>
-        </w:tc>
-        <w:tc>
-          <w:tcPr>
-            <w:tcW w:w="1060" w:type="dxa"/>
-            <w:tcBorders>
-              <w:top w:val="single" w:sz="4" w:space="0" w:color="auto"/>
-              <w:bottom w:val="single" w:sz="4" w:space="0" w:color="auto"/>
-              <w:right w:val="single" w:sz="4" w:space="0" w:color="auto"/>
-            </w:tcBorders>
-          </w:tcPr>
-          <w:p>
-            <w:pPr>
-              <w:ind w:left="0"/>
-            </w:pPr>
-            <w:r>
-              <w:t>3.</w:t>
-            </w:r>
-            <w:r>
-              <w:rPr>
-                <w:rFonts w:hint="eastAsia"/>
-                <w:lang w:eastAsia="zh-CN"/>
-              </w:rPr>
-              <w:t>5</w:t>
-            </w:r>
-          </w:p>
-        </w:tc>
-        <w:tc>
-          <w:tcPr>
-            <w:tcW w:w="6381" w:type="dxa"/>
-            <w:tcBorders>
-              <w:top w:val="single" w:sz="4" w:space="0" w:color="auto"/>
-              <w:left w:val="single" w:sz="4" w:space="0" w:color="auto"/>
-              <w:bottom w:val="single" w:sz="4" w:space="0" w:color="auto"/>
-            </w:tcBorders>
-          </w:tcPr>
-          <w:p>
-            <w:pPr>
-              <w:ind w:left="0"/>
-            </w:pPr>
-            <w:r>
-              <w:t>Add</w:t>
-            </w:r>
-            <w:r>
-              <w:t>ed</w:t>
-            </w:r>
-            <w:r>
-              <w:t xml:space="preserve"> description on how to model TDM circuit over Packet network</w:t>
-            </w:r>
-          </w:p>
-        </w:tc>
-      </w:tr>
-      <w:tr>
-        <w:trPr>
-          <w:cantSplit/>
-          <w:trHeight w:val="443"/>
-          <w:tblHeader/>
-        </w:trPr>
-        <w:tc>
-          <w:tcPr>
-            <w:tcW w:w="2198" w:type="dxa"/>
-            <w:tcBorders>
-              <w:top w:val="single" w:sz="4" w:space="0" w:color="auto"/>
-              <w:bottom w:val="single" w:sz="4" w:space="0" w:color="auto"/>
-              <w:right w:val="single" w:sz="4" w:space="0" w:color="auto"/>
-            </w:tcBorders>
-          </w:tcPr>
-          <w:p>
-            <w:pPr>
-              <w:ind w:left="0"/>
-              <w:rPr>
-                <w:rFonts w:cs="Arial"/>
-                <w:lang w:eastAsia="fr-FR"/>
-              </w:rPr>
-            </w:pPr>
-            <w:r>
-              <w:rPr>
-                <w:rFonts w:cs="Arial" w:hint="eastAsia"/>
-                <w:lang w:eastAsia="zh-CN"/>
-              </w:rPr>
-              <w:t xml:space="preserve">SD1-26 </w:t>
-            </w:r>
-            <w:r>
-              <w:rPr>
-                <w:rFonts w:cs="Arial"/>
-                <w:lang w:eastAsia="fr-FR"/>
-              </w:rPr>
-              <w:t>Guidelines for Using the OMG Notification and Telecom Log Service</w:t>
-            </w:r>
-          </w:p>
-        </w:tc>
-        <w:tc>
-          <w:tcPr>
-            <w:tcW w:w="1060" w:type="dxa"/>
-            <w:tcBorders>
-              <w:top w:val="single" w:sz="4" w:space="0" w:color="auto"/>
-              <w:bottom w:val="single" w:sz="4" w:space="0" w:color="auto"/>
-              <w:right w:val="single" w:sz="4" w:space="0" w:color="auto"/>
-            </w:tcBorders>
-          </w:tcPr>
-          <w:p>
-            <w:pPr>
-              <w:ind w:left="0"/>
-              <w:rPr>
-                <w:lang w:eastAsia="zh-CN"/>
-              </w:rPr>
-            </w:pPr>
-            <w:r>
-              <w:t>3.</w:t>
-            </w:r>
-            <w:r>
-              <w:rPr>
-                <w:rFonts w:hint="eastAsia"/>
-                <w:lang w:eastAsia="zh-CN"/>
-              </w:rPr>
-              <w:t>2</w:t>
-            </w:r>
-          </w:p>
-        </w:tc>
-        <w:tc>
-          <w:tcPr>
-            <w:tcW w:w="6381" w:type="dxa"/>
-            <w:tcBorders>
-              <w:top w:val="single" w:sz="4" w:space="0" w:color="auto"/>
-              <w:left w:val="single" w:sz="4" w:space="0" w:color="auto"/>
-              <w:bottom w:val="single" w:sz="4" w:space="0" w:color="auto"/>
-            </w:tcBorders>
-          </w:tcPr>
-          <w:p>
-            <w:pPr>
-              <w:ind w:left="0"/>
-            </w:pPr>
-            <w:r>
-              <w:t>Add</w:t>
-            </w:r>
-            <w:r>
-              <w:t>ed</w:t>
-            </w:r>
-            <w:r>
-              <w:t xml:space="preserve"> definition for new notification type:</w:t>
-            </w:r>
-          </w:p>
-          <w:p>
-            <w:pPr>
-              <w:ind w:left="0"/>
-            </w:pPr>
-            <w:r>
-              <w:rPr>
-                <w:rFonts w:hint="eastAsia"/>
-              </w:rPr>
-              <w:t>“</w:t>
-            </w:r>
-            <w:r>
-              <w:t>NT_PULL_FILE_TRANSFER_STATUS”</w:t>
-            </w:r>
-          </w:p>
-        </w:tc>
-      </w:tr>
-      <w:tr>
-        <w:trPr>
-          <w:cantSplit/>
-          <w:trHeight w:val="443"/>
-          <w:tblHeader/>
-        </w:trPr>
-        <w:tc>
-          <w:tcPr>
-            <w:tcW w:w="2198" w:type="dxa"/>
-            <w:tcBorders>
-              <w:top w:val="single" w:sz="4" w:space="0" w:color="auto"/>
-              <w:bottom w:val="single" w:sz="4" w:space="0" w:color="auto"/>
-              <w:right w:val="single" w:sz="4" w:space="0" w:color="auto"/>
-            </w:tcBorders>
-          </w:tcPr>
-          <w:p>
-            <w:pPr>
-              <w:ind w:left="0"/>
-              <w:rPr>
-                <w:rFonts w:cs="Arial"/>
-                <w:lang w:eastAsia="fr-FR"/>
-              </w:rPr>
-            </w:pPr>
-            <w:r>
-              <w:rPr>
-                <w:rFonts w:cs="Arial" w:hint="eastAsia"/>
-                <w:lang w:eastAsia="zh-CN"/>
-              </w:rPr>
-              <w:t xml:space="preserve">SD1-33 </w:t>
-            </w:r>
-            <w:r>
-              <w:rPr>
-                <w:rFonts w:cs="Arial"/>
-                <w:lang w:eastAsia="fr-FR"/>
-              </w:rPr>
-              <w:t xml:space="preserve">Specification of </w:t>
-            </w:r>
-            <w:proofErr w:type="spellStart"/>
-            <w:r>
-              <w:rPr>
-                <w:rFonts w:cs="Arial"/>
-                <w:lang w:eastAsia="fr-FR"/>
-              </w:rPr>
-              <w:t>probableCause</w:t>
-            </w:r>
-            <w:proofErr w:type="spellEnd"/>
-            <w:r>
-              <w:rPr>
-                <w:rFonts w:cs="Arial"/>
-                <w:lang w:eastAsia="fr-FR"/>
-              </w:rPr>
-              <w:t xml:space="preserve"> strings</w:t>
-            </w:r>
-          </w:p>
-        </w:tc>
-        <w:tc>
-          <w:tcPr>
-            <w:tcW w:w="1060" w:type="dxa"/>
-            <w:tcBorders>
-              <w:top w:val="single" w:sz="4" w:space="0" w:color="auto"/>
-              <w:bottom w:val="single" w:sz="4" w:space="0" w:color="auto"/>
-              <w:right w:val="single" w:sz="4" w:space="0" w:color="auto"/>
-            </w:tcBorders>
-          </w:tcPr>
-          <w:p>
-            <w:pPr>
-              <w:ind w:left="0"/>
-              <w:rPr>
-                <w:lang w:eastAsia="zh-CN"/>
-              </w:rPr>
-            </w:pPr>
-            <w:r>
-              <w:t>4.</w:t>
-            </w:r>
-            <w:r>
-              <w:rPr>
-                <w:rFonts w:hint="eastAsia"/>
-                <w:lang w:eastAsia="zh-CN"/>
-              </w:rPr>
-              <w:t>2</w:t>
-            </w:r>
-          </w:p>
-        </w:tc>
-        <w:tc>
-          <w:tcPr>
-            <w:tcW w:w="6381" w:type="dxa"/>
-            <w:tcBorders>
-              <w:top w:val="single" w:sz="4" w:space="0" w:color="auto"/>
-              <w:left w:val="single" w:sz="4" w:space="0" w:color="auto"/>
-              <w:bottom w:val="single" w:sz="4" w:space="0" w:color="auto"/>
-            </w:tcBorders>
-          </w:tcPr>
-          <w:p>
-            <w:pPr>
-              <w:ind w:left="0"/>
-            </w:pPr>
-            <w:r>
-              <w:t>Add</w:t>
-            </w:r>
-            <w:r>
-              <w:t>ed</w:t>
-            </w:r>
-            <w:r>
-              <w:t xml:space="preserve"> OTN/PTN  related Probable Causes  that already defined in TMF 063</w:t>
-            </w:r>
-          </w:p>
-          <w:p>
-            <w:pPr>
-              <w:ind w:left="0"/>
-            </w:pPr>
-            <w:r>
-              <w:t></w:t>
-            </w:r>
-            <w:r>
-              <w:rPr>
-                <w:rFonts w:hint="eastAsia"/>
-                <w:lang w:eastAsia="zh-CN"/>
-              </w:rPr>
-              <w:t>-</w:t>
-            </w:r>
-            <w:r>
-              <w:t>update “source standard” for exist Probable Cause</w:t>
-            </w:r>
-          </w:p>
-        </w:tc>
-      </w:tr>
-      <w:tr>
-        <w:trPr>
-          <w:cantSplit/>
-          <w:trHeight w:val="443"/>
-          <w:tblHeader/>
-        </w:trPr>
-        <w:tc>
-          <w:tcPr>
-            <w:tcW w:w="2198" w:type="dxa"/>
-            <w:tcBorders>
-              <w:top w:val="single" w:sz="4" w:space="0" w:color="auto"/>
-              <w:bottom w:val="single" w:sz="4" w:space="0" w:color="auto"/>
-              <w:right w:val="single" w:sz="4" w:space="0" w:color="auto"/>
-            </w:tcBorders>
-          </w:tcPr>
-          <w:p>
-            <w:pPr>
-              <w:ind w:left="0"/>
-              <w:rPr>
-                <w:rFonts w:cs="Arial"/>
-                <w:lang w:eastAsia="fr-FR"/>
-              </w:rPr>
-            </w:pPr>
-            <w:r>
-              <w:rPr>
-                <w:rFonts w:hint="eastAsia"/>
-                <w:lang w:eastAsia="zh-CN"/>
-              </w:rPr>
-              <w:t xml:space="preserve">TM814A </w:t>
-            </w:r>
-            <w:r>
-              <w:t>MTNM Implementation Statement and Guidelines</w:t>
-            </w:r>
-          </w:p>
-        </w:tc>
-        <w:tc>
-          <w:tcPr>
-            <w:tcW w:w="1060" w:type="dxa"/>
-            <w:tcBorders>
-              <w:top w:val="single" w:sz="4" w:space="0" w:color="auto"/>
-              <w:bottom w:val="single" w:sz="4" w:space="0" w:color="auto"/>
-              <w:right w:val="single" w:sz="4" w:space="0" w:color="auto"/>
-            </w:tcBorders>
-          </w:tcPr>
-          <w:p>
-            <w:pPr>
-              <w:ind w:left="0"/>
-              <w:rPr>
-                <w:lang w:eastAsia="zh-CN"/>
-              </w:rPr>
-            </w:pPr>
-            <w:r>
-              <w:rPr>
-                <w:rFonts w:hint="eastAsia"/>
-                <w:lang w:eastAsia="zh-CN"/>
-              </w:rPr>
-              <w:t>3.2</w:t>
-            </w:r>
-          </w:p>
-        </w:tc>
-        <w:tc>
-          <w:tcPr>
-            <w:tcW w:w="6381" w:type="dxa"/>
-            <w:tcBorders>
-              <w:top w:val="single" w:sz="4" w:space="0" w:color="auto"/>
-              <w:left w:val="single" w:sz="4" w:space="0" w:color="auto"/>
-              <w:bottom w:val="single" w:sz="4" w:space="0" w:color="auto"/>
-            </w:tcBorders>
-          </w:tcPr>
-          <w:p>
-            <w:pPr>
-              <w:pStyle w:val="TableText0"/>
-              <w:ind w:left="-18"/>
-              <w:rPr>
-                <w:sz w:val="20"/>
-                <w:lang w:eastAsia="zh-CN"/>
-              </w:rPr>
-            </w:pPr>
-            <w:r>
-              <w:rPr>
-                <w:rFonts w:hint="eastAsia"/>
-                <w:sz w:val="20"/>
-                <w:lang w:eastAsia="zh-CN"/>
-              </w:rPr>
-              <w:t>Two new interface</w:t>
-            </w:r>
-            <w:r>
-              <w:rPr>
-                <w:sz w:val="20"/>
-                <w:lang w:eastAsia="zh-CN"/>
-              </w:rPr>
-              <w:t>s</w:t>
-            </w:r>
-            <w:r>
-              <w:rPr>
-                <w:rFonts w:hint="eastAsia"/>
-                <w:sz w:val="20"/>
-                <w:lang w:eastAsia="zh-CN"/>
-              </w:rPr>
-              <w:t xml:space="preserve"> for OSS to </w:t>
-            </w:r>
-            <w:r>
-              <w:rPr>
-                <w:sz w:val="20"/>
-                <w:lang w:eastAsia="zh-CN"/>
-              </w:rPr>
-              <w:t>control the sequence</w:t>
-            </w:r>
-            <w:r>
-              <w:rPr>
-                <w:rFonts w:hint="eastAsia"/>
-                <w:sz w:val="20"/>
-                <w:lang w:eastAsia="zh-CN"/>
-              </w:rPr>
-              <w:t xml:space="preserve"> and  time of collection data from </w:t>
-            </w:r>
-            <w:r>
-              <w:rPr>
-                <w:sz w:val="20"/>
-                <w:lang w:eastAsia="zh-CN"/>
-              </w:rPr>
-              <w:t>for huge network</w:t>
-            </w:r>
-          </w:p>
-          <w:p>
-            <w:pPr>
-              <w:pStyle w:val="TableText0"/>
-              <w:numPr>
-                <w:ilvl w:val="0"/>
-                <w:numId w:val="28"/>
-              </w:numPr>
-              <w:tabs>
-                <w:tab w:val="clear" w:pos="720"/>
-              </w:tabs>
-              <w:ind w:left="162" w:hanging="180"/>
-              <w:rPr>
-                <w:sz w:val="18"/>
-                <w:szCs w:val="18"/>
-              </w:rPr>
-            </w:pPr>
-            <w:proofErr w:type="spellStart"/>
-            <w:r>
-              <w:rPr>
-                <w:sz w:val="18"/>
-                <w:szCs w:val="18"/>
-              </w:rPr>
-              <w:t>getHistoryAlarmDataByPull</w:t>
-            </w:r>
-            <w:proofErr w:type="spellEnd"/>
-          </w:p>
-          <w:p>
-            <w:pPr>
-              <w:pStyle w:val="TableText0"/>
-              <w:numPr>
-                <w:ilvl w:val="0"/>
-                <w:numId w:val="28"/>
-              </w:numPr>
-              <w:tabs>
-                <w:tab w:val="clear" w:pos="720"/>
-              </w:tabs>
-              <w:ind w:left="162" w:hanging="180"/>
-              <w:rPr>
-                <w:sz w:val="18"/>
-                <w:szCs w:val="18"/>
-              </w:rPr>
-            </w:pPr>
-            <w:proofErr w:type="spellStart"/>
-            <w:r>
-              <w:rPr>
-                <w:sz w:val="18"/>
-                <w:szCs w:val="18"/>
-              </w:rPr>
-              <w:t>getHistoryPMDataByPull</w:t>
-            </w:r>
-            <w:proofErr w:type="spellEnd"/>
-          </w:p>
-        </w:tc>
-      </w:tr>
-    </w:tbl>
-    <w:p>
-      <w:pPr>
-        <w:pStyle w:val="1"/>
-      </w:pPr>
-      <w:bookmarkStart w:id="9" w:name="_Toc404014560"/>
-      <w:r>
-        <w:lastRenderedPageBreak/>
-        <w:t>Release Definition</w:t>
-      </w:r>
-      <w:bookmarkEnd w:id="9"/>
-    </w:p>
-    <w:p>
-      <w:proofErr w:type="gramStart"/>
-      <w:r>
-        <w:t>&lt;&lt; A</w:t>
-      </w:r>
-      <w:r>
-        <w:t xml:space="preserve"> complete listing of the contents, version numbers and indication of those documents modified since the previous release.</w:t>
-      </w:r>
-      <w:proofErr w:type="gramEnd"/>
-      <w:r>
-        <w:t xml:space="preserve"> </w:t>
-      </w:r>
-      <w:r>
-        <w:t>&gt;&gt;</w:t>
+        <w:t xml:space="preserve"> all the contents </w:t>
+      </w:r>
+      <w:r>
+        <w:t xml:space="preserve">modified since the previous release. </w:t>
       </w:r>
     </w:p>
     <w:p>
@@ -3500,11 +2272,11 @@
       <w:r>
         <w:t xml:space="preserve"> </w:t>
       </w:r>
-      <w:bookmarkStart w:id="10" w:name="_Toc404014561"/>
+      <w:bookmarkStart w:id="9" w:name="_Toc405468410"/>
       <w:r>
         <w:t>Document Release Description</w:t>
       </w:r>
-      <w:bookmarkEnd w:id="10"/>
+      <w:bookmarkEnd w:id="9"/>
     </w:p>
     <w:p>
       <w:pPr>
@@ -3723,7 +2495,7 @@
               <w:rPr>
                 <w:rFonts w:eastAsia="宋体"/>
               </w:rPr>
-              <w:t>TMF513</w:t>
+              <w:t>TM814A</w:t>
             </w:r>
           </w:p>
         </w:tc>
@@ -3747,7 +2519,7 @@
               <w:rPr>
                 <w:rFonts w:eastAsia="宋体"/>
               </w:rPr>
-              <w:t>MTNM Business Agreement</w:t>
+              <w:t>MTNM Implementation Statement and Guidelines</w:t>
             </w:r>
           </w:p>
         </w:tc>
@@ -3765,13 +2537,389 @@
               <w:ind w:left="0"/>
               <w:rPr>
                 <w:rFonts w:eastAsia="宋体"/>
+                <w:lang w:eastAsia="zh-CN"/>
               </w:rPr>
             </w:pPr>
             <w:r>
               <w:rPr>
                 <w:rFonts w:eastAsia="宋体"/>
               </w:rPr>
-              <w:t>3.2</w:t>
+              <w:t>3.</w:t>
+            </w:r>
+            <w:r>
+              <w:rPr>
+                <w:rFonts w:eastAsia="宋体" w:hint="eastAsia"/>
+                <w:lang w:eastAsia="zh-CN"/>
+              </w:rPr>
+              <w:t>3</w:t>
+            </w:r>
+          </w:p>
+        </w:tc>
+        <w:tc>
+          <w:tcPr>
+            <w:tcW w:w="992" w:type="dxa"/>
+            <w:tcBorders>
+              <w:top w:val="single" w:sz="4" w:space="0" w:color="000000"/>
+              <w:left w:val="single" w:sz="4" w:space="0" w:color="000000"/>
+              <w:bottom w:val="single" w:sz="4" w:space="0" w:color="000000"/>
+              <w:right w:val="single" w:sz="4" w:space="0" w:color="000000"/>
+            </w:tcBorders>
+          </w:tcPr>
+          <w:p>
+            <w:pPr>
+              <w:snapToGrid w:val="0"/>
+              <w:ind w:left="0"/>
+              <w:jc w:val="center"/>
+              <w:rPr>
+                <w:lang w:eastAsia="zh-CN"/>
+              </w:rPr>
+            </w:pPr>
+            <w:r>
+              <w:rPr>
+                <w:rFonts w:hint="eastAsia"/>
+                <w:lang w:eastAsia="zh-CN"/>
+              </w:rPr>
+              <w:t>updated</w:t>
+            </w:r>
+          </w:p>
+        </w:tc>
+        <w:tc>
+          <w:tcPr>
+            <w:tcW w:w="1134" w:type="dxa"/>
+            <w:tcBorders>
+              <w:top w:val="single" w:sz="4" w:space="0" w:color="000000"/>
+              <w:left w:val="single" w:sz="4" w:space="0" w:color="000000"/>
+              <w:bottom w:val="single" w:sz="4" w:space="0" w:color="000000"/>
+            </w:tcBorders>
+          </w:tcPr>
+          <w:p>
+            <w:pPr>
+              <w:ind w:left="0"/>
+              <w:rPr>
+                <w:rFonts w:eastAsia="宋体"/>
+              </w:rPr>
+            </w:pPr>
+            <w:r>
+              <w:rPr>
+                <w:rFonts w:eastAsia="宋体" w:hint="eastAsia"/>
+                <w:lang w:eastAsia="zh-CN"/>
+              </w:rPr>
+              <w:t>Nov</w:t>
+            </w:r>
+            <w:r>
+              <w:rPr>
+                <w:rFonts w:eastAsia="宋体" w:hint="eastAsia"/>
+                <w:lang w:eastAsia="zh-CN"/>
+              </w:rPr>
+              <w:t xml:space="preserve"> </w:t>
+            </w:r>
+            <w:r>
+              <w:rPr>
+                <w:rFonts w:eastAsia="宋体" w:hint="eastAsia"/>
+              </w:rPr>
+              <w:t>2014</w:t>
+            </w:r>
+          </w:p>
+        </w:tc>
+        <w:tc>
+          <w:tcPr>
+            <w:tcW w:w="2410" w:type="dxa"/>
+            <w:tcBorders>
+              <w:top w:val="single" w:sz="4" w:space="0" w:color="000000"/>
+              <w:left w:val="single" w:sz="4" w:space="0" w:color="000000"/>
+              <w:bottom w:val="single" w:sz="4" w:space="0" w:color="000000"/>
+              <w:right w:val="single" w:sz="4" w:space="0" w:color="000000"/>
+            </w:tcBorders>
+          </w:tcPr>
+          <w:p>
+            <w:pPr>
+              <w:pStyle w:val="TableText0"/>
+              <w:ind w:left="-18"/>
+              <w:rPr>
+                <w:lang w:eastAsia="zh-CN"/>
+              </w:rPr>
+            </w:pPr>
+            <w:r>
+              <w:rPr>
+                <w:rFonts w:hint="eastAsia"/>
+                <w:lang w:eastAsia="zh-CN"/>
+              </w:rPr>
+              <w:t xml:space="preserve">Two new interface for OSS to </w:t>
+            </w:r>
+            <w:r>
+              <w:rPr>
+                <w:lang w:eastAsia="zh-CN"/>
+              </w:rPr>
+              <w:t>control the sequence</w:t>
+            </w:r>
+            <w:r>
+              <w:rPr>
+                <w:rFonts w:hint="eastAsia"/>
+                <w:lang w:eastAsia="zh-CN"/>
+              </w:rPr>
+              <w:t xml:space="preserve"> and  time of collection data from </w:t>
+            </w:r>
+            <w:r>
+              <w:rPr>
+                <w:lang w:eastAsia="zh-CN"/>
+              </w:rPr>
+              <w:t>for huge network</w:t>
+            </w:r>
+          </w:p>
+          <w:p>
+            <w:pPr>
+              <w:pStyle w:val="TableText0"/>
+              <w:numPr>
+                <w:ilvl w:val="0"/>
+                <w:numId w:val="28"/>
+              </w:numPr>
+              <w:tabs>
+                <w:tab w:val="clear" w:pos="720"/>
+              </w:tabs>
+              <w:ind w:left="162" w:hanging="180"/>
+            </w:pPr>
+            <w:proofErr w:type="spellStart"/>
+            <w:r>
+              <w:t>getHistoryAlarmDataByPull</w:t>
+            </w:r>
+            <w:proofErr w:type="spellEnd"/>
+          </w:p>
+          <w:p>
+            <w:pPr>
+              <w:pStyle w:val="TableText0"/>
+              <w:numPr>
+                <w:ilvl w:val="0"/>
+                <w:numId w:val="28"/>
+              </w:numPr>
+              <w:tabs>
+                <w:tab w:val="clear" w:pos="720"/>
+              </w:tabs>
+              <w:ind w:left="162" w:hanging="180"/>
+              <w:rPr>
+                <w:lang w:eastAsia="zh-CN"/>
+              </w:rPr>
+            </w:pPr>
+            <w:proofErr w:type="spellStart"/>
+            <w:r>
+              <w:t>getHistoryPMDataByPull</w:t>
+            </w:r>
+            <w:proofErr w:type="spellEnd"/>
+          </w:p>
+          <w:p>
+            <w:pPr>
+              <w:pStyle w:val="TableText0"/>
+              <w:ind w:left="-18"/>
+              <w:rPr>
+                <w:lang w:eastAsia="zh-CN"/>
+              </w:rPr>
+            </w:pPr>
+            <w:r>
+              <w:rPr>
+                <w:rFonts w:hint="eastAsia"/>
+                <w:lang w:eastAsia="zh-CN"/>
+              </w:rPr>
+              <w:t>Enhance support for L3VPN object, VRF, Static route , FRR &amp; VRRP</w:t>
+            </w:r>
+          </w:p>
+          <w:p>
+            <w:pPr>
+              <w:pStyle w:val="TableText0"/>
+              <w:numPr>
+                <w:ilvl w:val="0"/>
+                <w:numId w:val="28"/>
+              </w:numPr>
+              <w:tabs>
+                <w:tab w:val="clear" w:pos="720"/>
+              </w:tabs>
+              <w:ind w:left="162" w:hanging="180"/>
+            </w:pPr>
+            <w:r>
+              <w:t xml:space="preserve">add operation </w:t>
+            </w:r>
+            <w:proofErr w:type="spellStart"/>
+            <w:r>
+              <w:t>getAllStaticRoutings</w:t>
+            </w:r>
+            <w:proofErr w:type="spellEnd"/>
+            <w:r>
+              <w:t xml:space="preserve">, </w:t>
+            </w:r>
+            <w:proofErr w:type="spellStart"/>
+            <w:r>
+              <w:t>getAllVRFs</w:t>
+            </w:r>
+            <w:proofErr w:type="spellEnd"/>
+            <w:r>
+              <w:t xml:space="preserve">, </w:t>
+            </w:r>
+            <w:proofErr w:type="spellStart"/>
+            <w:r>
+              <w:t>getFDFrVRFs</w:t>
+            </w:r>
+            <w:proofErr w:type="spellEnd"/>
+          </w:p>
+          <w:p>
+            <w:pPr>
+              <w:pStyle w:val="TableText0"/>
+              <w:numPr>
+                <w:ilvl w:val="0"/>
+                <w:numId w:val="28"/>
+              </w:numPr>
+              <w:tabs>
+                <w:tab w:val="clear" w:pos="720"/>
+              </w:tabs>
+              <w:ind w:left="162" w:hanging="180"/>
+              <w:rPr>
+                <w:lang w:eastAsia="zh-CN"/>
+              </w:rPr>
+            </w:pPr>
+            <w:r>
+              <w:rPr>
+                <w:rFonts w:hint="eastAsia"/>
+                <w:lang w:eastAsia="zh-CN"/>
+              </w:rPr>
+              <w:t xml:space="preserve">Add new </w:t>
+            </w:r>
+            <w:proofErr w:type="spellStart"/>
+            <w:r>
+              <w:rPr>
+                <w:rFonts w:hint="eastAsia"/>
+                <w:lang w:eastAsia="zh-CN"/>
+              </w:rPr>
+              <w:t>struct</w:t>
+            </w:r>
+            <w:proofErr w:type="spellEnd"/>
+            <w:r>
+              <w:rPr>
+                <w:rFonts w:hint="eastAsia"/>
+                <w:lang w:eastAsia="zh-CN"/>
+              </w:rPr>
+              <w:t xml:space="preserve">: </w:t>
+            </w:r>
+            <w:proofErr w:type="spellStart"/>
+            <w:r>
+              <w:rPr>
+                <w:lang w:eastAsia="zh-CN"/>
+              </w:rPr>
+              <w:t>StaticRoutingTableEntry_T</w:t>
+            </w:r>
+            <w:proofErr w:type="spellEnd"/>
+            <w:r>
+              <w:rPr>
+                <w:rFonts w:hint="eastAsia"/>
+                <w:lang w:eastAsia="zh-CN"/>
+              </w:rPr>
+              <w:t>,</w:t>
+            </w:r>
+            <w:r>
+              <w:t xml:space="preserve"> </w:t>
+            </w:r>
+            <w:proofErr w:type="spellStart"/>
+            <w:r>
+              <w:rPr>
+                <w:lang w:eastAsia="zh-CN"/>
+              </w:rPr>
+              <w:t>StaticRoutingTable_T</w:t>
+            </w:r>
+            <w:proofErr w:type="spellEnd"/>
+            <w:r>
+              <w:rPr>
+                <w:rFonts w:hint="eastAsia"/>
+                <w:lang w:eastAsia="zh-CN"/>
+              </w:rPr>
+              <w:t xml:space="preserve">, </w:t>
+            </w:r>
+            <w:r>
+              <w:rPr>
+                <w:lang w:eastAsia="zh-CN"/>
+              </w:rPr>
+              <w:t>VRF_T</w:t>
+            </w:r>
+          </w:p>
+        </w:tc>
+      </w:tr>
+      <w:tr>
+        <w:tc>
+          <w:tcPr>
+            <w:tcW w:w="1108" w:type="dxa"/>
+            <w:tcBorders>
+              <w:top w:val="single" w:sz="4" w:space="0" w:color="000000"/>
+              <w:left w:val="single" w:sz="4" w:space="0" w:color="000000"/>
+              <w:bottom w:val="single" w:sz="4" w:space="0" w:color="000000"/>
+            </w:tcBorders>
+          </w:tcPr>
+          <w:p>
+            <w:pPr>
+              <w:ind w:left="0"/>
+              <w:rPr>
+                <w:rFonts w:eastAsia="宋体"/>
+              </w:rPr>
+            </w:pPr>
+            <w:r>
+              <w:rPr>
+                <w:rFonts w:eastAsia="宋体"/>
+              </w:rPr>
+              <w:t>SD1-1</w:t>
+            </w:r>
+          </w:p>
+        </w:tc>
+        <w:tc>
+          <w:tcPr>
+            <w:tcW w:w="3118" w:type="dxa"/>
+            <w:tcBorders>
+              <w:top w:val="single" w:sz="4" w:space="0" w:color="000000"/>
+              <w:left w:val="single" w:sz="4" w:space="0" w:color="000000"/>
+              <w:bottom w:val="single" w:sz="4" w:space="0" w:color="000000"/>
+            </w:tcBorders>
+          </w:tcPr>
+          <w:p>
+            <w:pPr>
+              <w:ind w:left="0"/>
+              <w:rPr>
+                <w:rFonts w:eastAsia="宋体" w:cs="Arial"/>
+                <w:lang w:eastAsia="fr-FR"/>
+              </w:rPr>
+            </w:pPr>
+            <w:proofErr w:type="spellStart"/>
+            <w:r>
+              <w:rPr>
+                <w:rFonts w:eastAsia="宋体" w:hint="eastAsia"/>
+                <w:lang w:eastAsia="zh-CN"/>
+              </w:rPr>
+              <w:t>A</w:t>
+            </w:r>
+            <w:r>
+              <w:rPr>
+                <w:rFonts w:eastAsia="宋体"/>
+              </w:rPr>
+              <w:t>dditionalInfoUsage</w:t>
+            </w:r>
+            <w:proofErr w:type="spellEnd"/>
+          </w:p>
+        </w:tc>
+        <w:tc>
+          <w:tcPr>
+            <w:tcW w:w="709" w:type="dxa"/>
+            <w:tcBorders>
+              <w:top w:val="single" w:sz="4" w:space="0" w:color="000000"/>
+              <w:left w:val="single" w:sz="4" w:space="0" w:color="000000"/>
+              <w:bottom w:val="single" w:sz="4" w:space="0" w:color="000000"/>
+            </w:tcBorders>
+          </w:tcPr>
+          <w:p>
+            <w:pPr>
+              <w:ind w:left="0"/>
+              <w:rPr>
+                <w:rFonts w:eastAsia="宋体"/>
+                <w:lang w:eastAsia="zh-CN"/>
+              </w:rPr>
+            </w:pPr>
+            <w:r>
+              <w:rPr>
+                <w:rFonts w:eastAsia="宋体" w:hint="eastAsia"/>
+                <w:lang w:eastAsia="zh-CN"/>
+              </w:rPr>
+              <w:t>3.3</w:t>
             </w:r>
           </w:p>
         </w:tc>
@@ -3792,7 +2940,11 @@
               <w:jc w:val="center"/>
             </w:pPr>
             <w:r>
-              <w:t>Ditto</w:t>
+              <w:rPr>
+                <w:rFonts w:hint="eastAsia"/>
+                <w:lang w:eastAsia="zh-CN"/>
+              </w:rPr>
+              <w:t>updated</w:t>
             </w:r>
           </w:p>
         </w:tc>
@@ -3810,13 +2962,15 @@
               <w:ind w:left="0"/>
               <w:rPr>
                 <w:rFonts w:eastAsia="宋体"/>
+                <w:lang w:eastAsia="zh-CN"/>
               </w:rPr>
             </w:pPr>
             <w:r>
               <w:rPr>
-                <w:rFonts w:eastAsia="宋体"/>
-              </w:rPr>
-              <w:t>Aug 2008</w:t>
+                <w:rFonts w:eastAsia="宋体" w:hint="eastAsia"/>
+                <w:lang w:eastAsia="zh-CN"/>
+              </w:rPr>
+              <w:t>Oct 2014</w:t>
             </w:r>
           </w:p>
         </w:tc>
@@ -3835,1740 +2989,6 @@
               <w:ind w:left="0"/>
               <w:rPr>
                 <w:rFonts w:eastAsia="宋体"/>
-                <w:lang w:eastAsia="zh-CN"/>
-              </w:rPr>
-            </w:pPr>
-            <w:r>
-              <w:rPr>
-                <w:rFonts w:eastAsia="宋体" w:hint="eastAsia"/>
-                <w:lang w:eastAsia="zh-CN"/>
-              </w:rPr>
-              <w:t>N/A</w:t>
-            </w:r>
-          </w:p>
-        </w:tc>
-      </w:tr>
-      <w:tr>
-        <w:tc>
-          <w:tcPr>
-            <w:tcW w:w="1108" w:type="dxa"/>
-            <w:tcBorders>
-              <w:top w:val="single" w:sz="4" w:space="0" w:color="000000"/>
-              <w:left w:val="single" w:sz="4" w:space="0" w:color="000000"/>
-              <w:bottom w:val="single" w:sz="4" w:space="0" w:color="000000"/>
-            </w:tcBorders>
-          </w:tcPr>
-          <w:p>
-            <w:pPr>
-              <w:ind w:left="0"/>
-              <w:rPr>
-                <w:rFonts w:eastAsia="宋体"/>
-              </w:rPr>
-            </w:pPr>
-            <w:r>
-              <w:rPr>
-                <w:rFonts w:eastAsia="宋体"/>
-              </w:rPr>
-              <w:t>TMF608</w:t>
-            </w:r>
-          </w:p>
-        </w:tc>
-        <w:tc>
-          <w:tcPr>
-            <w:tcW w:w="3118" w:type="dxa"/>
-            <w:tcBorders>
-              <w:top w:val="single" w:sz="4" w:space="0" w:color="000000"/>
-              <w:left w:val="single" w:sz="4" w:space="0" w:color="000000"/>
-              <w:bottom w:val="single" w:sz="4" w:space="0" w:color="000000"/>
-            </w:tcBorders>
-          </w:tcPr>
-          <w:p>
-            <w:pPr>
-              <w:ind w:left="0"/>
-              <w:rPr>
-                <w:rFonts w:eastAsia="宋体"/>
-              </w:rPr>
-            </w:pPr>
-            <w:r>
-              <w:rPr>
-                <w:rFonts w:eastAsia="宋体"/>
-              </w:rPr>
-              <w:t xml:space="preserve">MTNM Information Agreement </w:t>
-            </w:r>
-          </w:p>
-        </w:tc>
-        <w:tc>
-          <w:tcPr>
-            <w:tcW w:w="709" w:type="dxa"/>
-            <w:tcBorders>
-              <w:top w:val="single" w:sz="4" w:space="0" w:color="000000"/>
-              <w:left w:val="single" w:sz="4" w:space="0" w:color="000000"/>
-              <w:bottom w:val="single" w:sz="4" w:space="0" w:color="000000"/>
-            </w:tcBorders>
-          </w:tcPr>
-          <w:p>
-            <w:pPr>
-              <w:ind w:left="0"/>
-              <w:rPr>
-                <w:rFonts w:eastAsia="宋体"/>
-              </w:rPr>
-            </w:pPr>
-            <w:r>
-              <w:rPr>
-                <w:rFonts w:eastAsia="宋体"/>
-              </w:rPr>
-              <w:t>4.0</w:t>
-            </w:r>
-          </w:p>
-        </w:tc>
-        <w:tc>
-          <w:tcPr>
-            <w:tcW w:w="992" w:type="dxa"/>
-            <w:tcBorders>
-              <w:top w:val="single" w:sz="4" w:space="0" w:color="000000"/>
-              <w:left w:val="single" w:sz="4" w:space="0" w:color="000000"/>
-              <w:bottom w:val="single" w:sz="4" w:space="0" w:color="000000"/>
-              <w:right w:val="single" w:sz="4" w:space="0" w:color="000000"/>
-            </w:tcBorders>
-          </w:tcPr>
-          <w:p>
-            <w:pPr>
-              <w:snapToGrid w:val="0"/>
-              <w:ind w:left="0"/>
-              <w:jc w:val="center"/>
-            </w:pPr>
-            <w:r>
-              <w:t>Ditto</w:t>
-            </w:r>
-          </w:p>
-        </w:tc>
-        <w:tc>
-          <w:tcPr>
-            <w:tcW w:w="1134" w:type="dxa"/>
-            <w:tcBorders>
-              <w:top w:val="single" w:sz="4" w:space="0" w:color="000000"/>
-              <w:left w:val="single" w:sz="4" w:space="0" w:color="000000"/>
-              <w:bottom w:val="single" w:sz="4" w:space="0" w:color="000000"/>
-            </w:tcBorders>
-          </w:tcPr>
-          <w:p>
-            <w:pPr>
-              <w:ind w:left="0"/>
-              <w:rPr>
-                <w:rFonts w:eastAsia="宋体"/>
-              </w:rPr>
-            </w:pPr>
-            <w:r>
-              <w:rPr>
-                <w:rFonts w:eastAsia="宋体"/>
-              </w:rPr>
-              <w:t>Aug 2008</w:t>
-            </w:r>
-          </w:p>
-        </w:tc>
-        <w:tc>
-          <w:tcPr>
-            <w:tcW w:w="2410" w:type="dxa"/>
-            <w:tcBorders>
-              <w:top w:val="single" w:sz="4" w:space="0" w:color="000000"/>
-              <w:left w:val="single" w:sz="4" w:space="0" w:color="000000"/>
-              <w:bottom w:val="single" w:sz="4" w:space="0" w:color="000000"/>
-              <w:right w:val="single" w:sz="4" w:space="0" w:color="000000"/>
-            </w:tcBorders>
-          </w:tcPr>
-          <w:p>
-            <w:pPr>
-              <w:ind w:left="0"/>
-              <w:rPr>
-                <w:rFonts w:eastAsia="宋体"/>
-                <w:lang w:eastAsia="zh-CN"/>
-              </w:rPr>
-            </w:pPr>
-            <w:r>
-              <w:rPr>
-                <w:rFonts w:eastAsia="宋体" w:hint="eastAsia"/>
-                <w:lang w:eastAsia="zh-CN"/>
-              </w:rPr>
-              <w:t>N/A</w:t>
-            </w:r>
-          </w:p>
-        </w:tc>
-      </w:tr>
-      <w:tr>
-        <w:tc>
-          <w:tcPr>
-            <w:tcW w:w="1108" w:type="dxa"/>
-            <w:tcBorders>
-              <w:top w:val="single" w:sz="4" w:space="0" w:color="000000"/>
-              <w:left w:val="single" w:sz="4" w:space="0" w:color="000000"/>
-              <w:bottom w:val="single" w:sz="4" w:space="0" w:color="000000"/>
-            </w:tcBorders>
-          </w:tcPr>
-          <w:p>
-            <w:pPr>
-              <w:ind w:left="0"/>
-              <w:rPr>
-                <w:rFonts w:eastAsia="宋体"/>
-              </w:rPr>
-            </w:pPr>
-            <w:r>
-              <w:rPr>
-                <w:rFonts w:eastAsia="宋体"/>
-              </w:rPr>
-              <w:t>TMF814</w:t>
-            </w:r>
-          </w:p>
-        </w:tc>
-        <w:tc>
-          <w:tcPr>
-            <w:tcW w:w="3118" w:type="dxa"/>
-            <w:tcBorders>
-              <w:top w:val="single" w:sz="4" w:space="0" w:color="000000"/>
-              <w:left w:val="single" w:sz="4" w:space="0" w:color="000000"/>
-              <w:bottom w:val="single" w:sz="4" w:space="0" w:color="000000"/>
-            </w:tcBorders>
-          </w:tcPr>
-          <w:p>
-            <w:pPr>
-              <w:ind w:left="0"/>
-              <w:rPr>
-                <w:rFonts w:eastAsia="宋体"/>
-              </w:rPr>
-            </w:pPr>
-            <w:r>
-              <w:rPr>
-                <w:rFonts w:eastAsia="宋体"/>
-              </w:rPr>
-              <w:t>MTNM IDL Solution Set</w:t>
-            </w:r>
-          </w:p>
-        </w:tc>
-        <w:tc>
-          <w:tcPr>
-            <w:tcW w:w="709" w:type="dxa"/>
-            <w:tcBorders>
-              <w:top w:val="single" w:sz="4" w:space="0" w:color="000000"/>
-              <w:left w:val="single" w:sz="4" w:space="0" w:color="000000"/>
-              <w:bottom w:val="single" w:sz="4" w:space="0" w:color="000000"/>
-            </w:tcBorders>
-          </w:tcPr>
-          <w:p>
-            <w:pPr>
-              <w:ind w:left="0"/>
-              <w:rPr>
-                <w:rFonts w:eastAsia="宋体"/>
-              </w:rPr>
-            </w:pPr>
-            <w:r>
-              <w:rPr>
-                <w:rFonts w:eastAsia="宋体"/>
-              </w:rPr>
-              <w:t>3.2</w:t>
-            </w:r>
-          </w:p>
-        </w:tc>
-        <w:tc>
-          <w:tcPr>
-            <w:tcW w:w="992" w:type="dxa"/>
-            <w:tcBorders>
-              <w:top w:val="single" w:sz="4" w:space="0" w:color="000000"/>
-              <w:left w:val="single" w:sz="4" w:space="0" w:color="000000"/>
-              <w:bottom w:val="single" w:sz="4" w:space="0" w:color="000000"/>
-              <w:right w:val="single" w:sz="4" w:space="0" w:color="000000"/>
-            </w:tcBorders>
-          </w:tcPr>
-          <w:p>
-            <w:pPr>
-              <w:snapToGrid w:val="0"/>
-              <w:ind w:left="0"/>
-              <w:jc w:val="center"/>
-            </w:pPr>
-            <w:r>
-              <w:t>Ditto</w:t>
-            </w:r>
-          </w:p>
-        </w:tc>
-        <w:tc>
-          <w:tcPr>
-            <w:tcW w:w="1134" w:type="dxa"/>
-            <w:tcBorders>
-              <w:top w:val="single" w:sz="4" w:space="0" w:color="000000"/>
-              <w:left w:val="single" w:sz="4" w:space="0" w:color="000000"/>
-              <w:bottom w:val="single" w:sz="4" w:space="0" w:color="000000"/>
-            </w:tcBorders>
-          </w:tcPr>
-          <w:p>
-            <w:pPr>
-              <w:ind w:left="0"/>
-              <w:rPr>
-                <w:rFonts w:eastAsia="宋体"/>
-              </w:rPr>
-            </w:pPr>
-            <w:r>
-              <w:rPr>
-                <w:rFonts w:eastAsia="宋体"/>
-              </w:rPr>
-              <w:t>Aug 2008</w:t>
-            </w:r>
-          </w:p>
-        </w:tc>
-        <w:tc>
-          <w:tcPr>
-            <w:tcW w:w="2410" w:type="dxa"/>
-            <w:tcBorders>
-              <w:top w:val="single" w:sz="4" w:space="0" w:color="000000"/>
-              <w:left w:val="single" w:sz="4" w:space="0" w:color="000000"/>
-              <w:bottom w:val="single" w:sz="4" w:space="0" w:color="000000"/>
-              <w:right w:val="single" w:sz="4" w:space="0" w:color="000000"/>
-            </w:tcBorders>
-          </w:tcPr>
-          <w:p>
-            <w:pPr>
-              <w:ind w:left="0"/>
-              <w:rPr>
-                <w:rFonts w:eastAsia="宋体"/>
-              </w:rPr>
-            </w:pPr>
-            <w:r>
-              <w:rPr>
-                <w:rFonts w:eastAsia="宋体" w:hint="eastAsia"/>
-                <w:lang w:eastAsia="zh-CN"/>
-              </w:rPr>
-              <w:t>N/A</w:t>
-            </w:r>
-          </w:p>
-        </w:tc>
-      </w:tr>
-      <w:tr>
-        <w:tc>
-          <w:tcPr>
-            <w:tcW w:w="1108" w:type="dxa"/>
-            <w:tcBorders>
-              <w:top w:val="single" w:sz="4" w:space="0" w:color="000000"/>
-              <w:left w:val="single" w:sz="4" w:space="0" w:color="000000"/>
-              <w:bottom w:val="single" w:sz="4" w:space="0" w:color="000000"/>
-            </w:tcBorders>
-          </w:tcPr>
-          <w:p>
-            <w:pPr>
-              <w:ind w:left="0"/>
-              <w:rPr>
-                <w:rFonts w:eastAsia="宋体"/>
-              </w:rPr>
-            </w:pPr>
-            <w:r>
-              <w:rPr>
-                <w:rFonts w:eastAsia="宋体"/>
-              </w:rPr>
-              <w:t>TM814A</w:t>
-            </w:r>
-          </w:p>
-        </w:tc>
-        <w:tc>
-          <w:tcPr>
-            <w:tcW w:w="3118" w:type="dxa"/>
-            <w:tcBorders>
-              <w:top w:val="single" w:sz="4" w:space="0" w:color="000000"/>
-              <w:left w:val="single" w:sz="4" w:space="0" w:color="000000"/>
-              <w:bottom w:val="single" w:sz="4" w:space="0" w:color="000000"/>
-            </w:tcBorders>
-          </w:tcPr>
-          <w:p>
-            <w:pPr>
-              <w:ind w:left="0"/>
-              <w:rPr>
-                <w:rFonts w:eastAsia="宋体"/>
-              </w:rPr>
-            </w:pPr>
-            <w:r>
-              <w:rPr>
-                <w:rFonts w:eastAsia="宋体"/>
-              </w:rPr>
-              <w:t>MTNM Implementation Statement and Guidelines</w:t>
-            </w:r>
-          </w:p>
-        </w:tc>
-        <w:tc>
-          <w:tcPr>
-            <w:tcW w:w="709" w:type="dxa"/>
-            <w:tcBorders>
-              <w:top w:val="single" w:sz="4" w:space="0" w:color="000000"/>
-              <w:left w:val="single" w:sz="4" w:space="0" w:color="000000"/>
-              <w:bottom w:val="single" w:sz="4" w:space="0" w:color="000000"/>
-            </w:tcBorders>
-          </w:tcPr>
-          <w:p>
-            <w:pPr>
-              <w:ind w:left="0"/>
-              <w:rPr>
-                <w:rFonts w:eastAsia="宋体"/>
-                <w:lang w:eastAsia="zh-CN"/>
-              </w:rPr>
-            </w:pPr>
-            <w:r>
-              <w:rPr>
-                <w:rFonts w:eastAsia="宋体"/>
-              </w:rPr>
-              <w:t>3.</w:t>
-            </w:r>
-            <w:r>
-              <w:rPr>
-                <w:rFonts w:eastAsia="宋体" w:hint="eastAsia"/>
-                <w:lang w:eastAsia="zh-CN"/>
-              </w:rPr>
-              <w:t>3</w:t>
-            </w:r>
-          </w:p>
-        </w:tc>
-        <w:tc>
-          <w:tcPr>
-            <w:tcW w:w="992" w:type="dxa"/>
-            <w:tcBorders>
-              <w:top w:val="single" w:sz="4" w:space="0" w:color="000000"/>
-              <w:left w:val="single" w:sz="4" w:space="0" w:color="000000"/>
-              <w:bottom w:val="single" w:sz="4" w:space="0" w:color="000000"/>
-              <w:right w:val="single" w:sz="4" w:space="0" w:color="000000"/>
-            </w:tcBorders>
-          </w:tcPr>
-          <w:p>
-            <w:pPr>
-              <w:snapToGrid w:val="0"/>
-              <w:ind w:left="0"/>
-              <w:jc w:val="center"/>
-              <w:rPr>
-                <w:lang w:eastAsia="zh-CN"/>
-              </w:rPr>
-            </w:pPr>
-            <w:r>
-              <w:rPr>
-                <w:rFonts w:hint="eastAsia"/>
-                <w:lang w:eastAsia="zh-CN"/>
-              </w:rPr>
-              <w:t>updated</w:t>
-            </w:r>
-          </w:p>
-        </w:tc>
-        <w:tc>
-          <w:tcPr>
-            <w:tcW w:w="1134" w:type="dxa"/>
-            <w:tcBorders>
-              <w:top w:val="single" w:sz="4" w:space="0" w:color="000000"/>
-              <w:left w:val="single" w:sz="4" w:space="0" w:color="000000"/>
-              <w:bottom w:val="single" w:sz="4" w:space="0" w:color="000000"/>
-            </w:tcBorders>
-          </w:tcPr>
-          <w:p>
-            <w:pPr>
-              <w:ind w:left="0"/>
-              <w:rPr>
-                <w:rFonts w:eastAsia="宋体"/>
-              </w:rPr>
-            </w:pPr>
-            <w:r>
-              <w:rPr>
-                <w:rFonts w:eastAsia="宋体" w:hint="eastAsia"/>
-                <w:lang w:eastAsia="zh-CN"/>
-              </w:rPr>
-              <w:t>Nov</w:t>
-            </w:r>
-            <w:r>
-              <w:rPr>
-                <w:rFonts w:eastAsia="宋体" w:hint="eastAsia"/>
-                <w:lang w:eastAsia="zh-CN"/>
-              </w:rPr>
-              <w:t xml:space="preserve"> </w:t>
-            </w:r>
-            <w:r>
-              <w:rPr>
-                <w:rFonts w:eastAsia="宋体" w:hint="eastAsia"/>
-              </w:rPr>
-              <w:t>2014</w:t>
-            </w:r>
-          </w:p>
-        </w:tc>
-        <w:tc>
-          <w:tcPr>
-            <w:tcW w:w="2410" w:type="dxa"/>
-            <w:tcBorders>
-              <w:top w:val="single" w:sz="4" w:space="0" w:color="000000"/>
-              <w:left w:val="single" w:sz="4" w:space="0" w:color="000000"/>
-              <w:bottom w:val="single" w:sz="4" w:space="0" w:color="000000"/>
-              <w:right w:val="single" w:sz="4" w:space="0" w:color="000000"/>
-            </w:tcBorders>
-          </w:tcPr>
-          <w:p>
-            <w:pPr>
-              <w:pStyle w:val="TableText0"/>
-              <w:ind w:left="-18"/>
-              <w:rPr>
-                <w:lang w:eastAsia="zh-CN"/>
-              </w:rPr>
-            </w:pPr>
-            <w:r>
-              <w:rPr>
-                <w:rFonts w:hint="eastAsia"/>
-                <w:lang w:eastAsia="zh-CN"/>
-              </w:rPr>
-              <w:t xml:space="preserve">Two new interface for OSS to </w:t>
-            </w:r>
-            <w:r>
-              <w:rPr>
-                <w:lang w:eastAsia="zh-CN"/>
-              </w:rPr>
-              <w:t>control the sequence</w:t>
-            </w:r>
-            <w:r>
-              <w:rPr>
-                <w:rFonts w:hint="eastAsia"/>
-                <w:lang w:eastAsia="zh-CN"/>
-              </w:rPr>
-              <w:t xml:space="preserve"> and  time of collection data from </w:t>
-            </w:r>
-            <w:r>
-              <w:rPr>
-                <w:lang w:eastAsia="zh-CN"/>
-              </w:rPr>
-              <w:t>for huge network</w:t>
-            </w:r>
-          </w:p>
-          <w:p>
-            <w:pPr>
-              <w:pStyle w:val="TableText0"/>
-              <w:numPr>
-                <w:ilvl w:val="0"/>
-                <w:numId w:val="28"/>
-              </w:numPr>
-              <w:tabs>
-                <w:tab w:val="clear" w:pos="720"/>
-              </w:tabs>
-              <w:ind w:left="162" w:hanging="180"/>
-            </w:pPr>
-            <w:proofErr w:type="spellStart"/>
-            <w:r>
-              <w:t>getHistoryAlarmDataByPull</w:t>
-            </w:r>
-            <w:proofErr w:type="spellEnd"/>
-          </w:p>
-          <w:p>
-            <w:pPr>
-              <w:pStyle w:val="TableText0"/>
-              <w:numPr>
-                <w:ilvl w:val="0"/>
-                <w:numId w:val="28"/>
-              </w:numPr>
-              <w:tabs>
-                <w:tab w:val="clear" w:pos="720"/>
-              </w:tabs>
-              <w:ind w:left="162" w:hanging="180"/>
-              <w:rPr>
-                <w:lang w:eastAsia="zh-CN"/>
-              </w:rPr>
-            </w:pPr>
-            <w:proofErr w:type="spellStart"/>
-            <w:r>
-              <w:t>getHistoryPMDataByPull</w:t>
-            </w:r>
-            <w:proofErr w:type="spellEnd"/>
-          </w:p>
-          <w:p>
-            <w:pPr>
-              <w:pStyle w:val="TableText0"/>
-              <w:ind w:left="-18"/>
-              <w:rPr>
-                <w:lang w:eastAsia="zh-CN"/>
-              </w:rPr>
-            </w:pPr>
-            <w:r>
-              <w:rPr>
-                <w:rFonts w:hint="eastAsia"/>
-                <w:lang w:eastAsia="zh-CN"/>
-              </w:rPr>
-              <w:t>Enhance support for L3VPN object, VRF, Static route , FRR &amp; VRRP</w:t>
-            </w:r>
-          </w:p>
-          <w:p>
-            <w:pPr>
-              <w:pStyle w:val="TableText0"/>
-              <w:numPr>
-                <w:ilvl w:val="0"/>
-                <w:numId w:val="28"/>
-              </w:numPr>
-              <w:tabs>
-                <w:tab w:val="clear" w:pos="720"/>
-              </w:tabs>
-              <w:ind w:left="162" w:hanging="180"/>
-            </w:pPr>
-            <w:r>
-              <w:t xml:space="preserve">add operation </w:t>
-            </w:r>
-            <w:proofErr w:type="spellStart"/>
-            <w:r>
-              <w:t>getAllStaticRoutings</w:t>
-            </w:r>
-            <w:proofErr w:type="spellEnd"/>
-            <w:r>
-              <w:t xml:space="preserve">, </w:t>
-            </w:r>
-            <w:proofErr w:type="spellStart"/>
-            <w:r>
-              <w:t>getAllVRFs</w:t>
-            </w:r>
-            <w:proofErr w:type="spellEnd"/>
-            <w:r>
-              <w:t xml:space="preserve">, </w:t>
-            </w:r>
-            <w:proofErr w:type="spellStart"/>
-            <w:r>
-              <w:t>getFDFrVRFs</w:t>
-            </w:r>
-            <w:proofErr w:type="spellEnd"/>
-          </w:p>
-          <w:p>
-            <w:pPr>
-              <w:pStyle w:val="TableText0"/>
-              <w:numPr>
-                <w:ilvl w:val="0"/>
-                <w:numId w:val="28"/>
-              </w:numPr>
-              <w:tabs>
-                <w:tab w:val="clear" w:pos="720"/>
-              </w:tabs>
-              <w:ind w:left="162" w:hanging="180"/>
-              <w:rPr>
-                <w:lang w:eastAsia="zh-CN"/>
-              </w:rPr>
-            </w:pPr>
-            <w:r>
-              <w:rPr>
-                <w:rFonts w:hint="eastAsia"/>
-                <w:lang w:eastAsia="zh-CN"/>
-              </w:rPr>
-              <w:t xml:space="preserve">Add new </w:t>
-            </w:r>
-            <w:proofErr w:type="spellStart"/>
-            <w:r>
-              <w:rPr>
-                <w:rFonts w:hint="eastAsia"/>
-                <w:lang w:eastAsia="zh-CN"/>
-              </w:rPr>
-              <w:t>struct</w:t>
-            </w:r>
-            <w:proofErr w:type="spellEnd"/>
-            <w:r>
-              <w:rPr>
-                <w:rFonts w:hint="eastAsia"/>
-                <w:lang w:eastAsia="zh-CN"/>
-              </w:rPr>
-              <w:t xml:space="preserve">: </w:t>
-            </w:r>
-            <w:proofErr w:type="spellStart"/>
-            <w:r>
-              <w:rPr>
-                <w:lang w:eastAsia="zh-CN"/>
-              </w:rPr>
-              <w:t>StaticRoutingTableEntry_T</w:t>
-            </w:r>
-            <w:proofErr w:type="spellEnd"/>
-            <w:r>
-              <w:rPr>
-                <w:rFonts w:hint="eastAsia"/>
-                <w:lang w:eastAsia="zh-CN"/>
-              </w:rPr>
-              <w:t>,</w:t>
-            </w:r>
-            <w:r>
-              <w:t xml:space="preserve"> </w:t>
-            </w:r>
-            <w:proofErr w:type="spellStart"/>
-            <w:r>
-              <w:rPr>
-                <w:lang w:eastAsia="zh-CN"/>
-              </w:rPr>
-              <w:t>StaticRoutingTable_T</w:t>
-            </w:r>
-            <w:proofErr w:type="spellEnd"/>
-            <w:r>
-              <w:rPr>
-                <w:rFonts w:hint="eastAsia"/>
-                <w:lang w:eastAsia="zh-CN"/>
-              </w:rPr>
-              <w:t xml:space="preserve">, </w:t>
-            </w:r>
-            <w:r>
-              <w:rPr>
-                <w:lang w:eastAsia="zh-CN"/>
-              </w:rPr>
-              <w:t>VRF_T</w:t>
-            </w:r>
-          </w:p>
-        </w:tc>
-      </w:tr>
-      <w:tr>
-        <w:tc>
-          <w:tcPr>
-            <w:tcW w:w="1108" w:type="dxa"/>
-            <w:tcBorders>
-              <w:top w:val="single" w:sz="4" w:space="0" w:color="000000"/>
-              <w:left w:val="single" w:sz="4" w:space="0" w:color="000000"/>
-              <w:bottom w:val="single" w:sz="4" w:space="0" w:color="000000"/>
-            </w:tcBorders>
-          </w:tcPr>
-          <w:p>
-            <w:pPr>
-              <w:ind w:left="0"/>
-              <w:rPr>
-                <w:rFonts w:eastAsia="宋体"/>
-              </w:rPr>
-            </w:pPr>
-            <w:r>
-              <w:rPr>
-                <w:rFonts w:eastAsia="宋体"/>
-              </w:rPr>
-              <w:t>SD1-17</w:t>
-            </w:r>
-          </w:p>
-        </w:tc>
-        <w:tc>
-          <w:tcPr>
-            <w:tcW w:w="3118" w:type="dxa"/>
-            <w:tcBorders>
-              <w:top w:val="single" w:sz="4" w:space="0" w:color="000000"/>
-              <w:left w:val="single" w:sz="4" w:space="0" w:color="000000"/>
-              <w:bottom w:val="single" w:sz="4" w:space="0" w:color="000000"/>
-            </w:tcBorders>
-          </w:tcPr>
-          <w:p>
-            <w:pPr>
-              <w:ind w:left="0"/>
-              <w:rPr>
-                <w:rFonts w:eastAsia="宋体" w:cs="Arial"/>
-                <w:lang w:eastAsia="fr-FR"/>
-              </w:rPr>
-            </w:pPr>
-            <w:r>
-              <w:rPr>
-                <w:rFonts w:eastAsia="宋体" w:cs="Arial"/>
-                <w:lang w:eastAsia="fr-FR"/>
-              </w:rPr>
-              <w:t>Layer Rates</w:t>
-            </w:r>
-          </w:p>
-        </w:tc>
-        <w:tc>
-          <w:tcPr>
-            <w:tcW w:w="709" w:type="dxa"/>
-            <w:tcBorders>
-              <w:top w:val="single" w:sz="4" w:space="0" w:color="000000"/>
-              <w:left w:val="single" w:sz="4" w:space="0" w:color="000000"/>
-              <w:bottom w:val="single" w:sz="4" w:space="0" w:color="000000"/>
-            </w:tcBorders>
-          </w:tcPr>
-          <w:p>
-            <w:pPr>
-              <w:ind w:left="0"/>
-              <w:rPr>
-                <w:rFonts w:eastAsia="宋体"/>
-                <w:lang w:eastAsia="zh-CN"/>
-              </w:rPr>
-            </w:pPr>
-            <w:r>
-              <w:rPr>
-                <w:rFonts w:eastAsia="宋体" w:hint="eastAsia"/>
-                <w:lang w:eastAsia="zh-CN"/>
-              </w:rPr>
-              <w:t>3.4</w:t>
-            </w:r>
-          </w:p>
-        </w:tc>
-        <w:tc>
-          <w:tcPr>
-            <w:tcW w:w="992" w:type="dxa"/>
-            <w:tcBorders>
-              <w:top w:val="single" w:sz="4" w:space="0" w:color="000000"/>
-              <w:left w:val="single" w:sz="4" w:space="0" w:color="000000"/>
-              <w:bottom w:val="single" w:sz="4" w:space="0" w:color="000000"/>
-              <w:right w:val="single" w:sz="4" w:space="0" w:color="000000"/>
-            </w:tcBorders>
-          </w:tcPr>
-          <w:p>
-            <w:pPr>
-              <w:snapToGrid w:val="0"/>
-              <w:ind w:left="0"/>
-              <w:jc w:val="center"/>
-            </w:pPr>
-            <w:r>
-              <w:rPr>
-                <w:rFonts w:hint="eastAsia"/>
-                <w:lang w:eastAsia="zh-CN"/>
-              </w:rPr>
-              <w:t>updated</w:t>
-            </w:r>
-          </w:p>
-        </w:tc>
-        <w:tc>
-          <w:tcPr>
-            <w:tcW w:w="1134" w:type="dxa"/>
-            <w:tcBorders>
-              <w:top w:val="single" w:sz="4" w:space="0" w:color="000000"/>
-              <w:left w:val="single" w:sz="4" w:space="0" w:color="000000"/>
-              <w:bottom w:val="single" w:sz="4" w:space="0" w:color="000000"/>
-            </w:tcBorders>
-          </w:tcPr>
-          <w:p>
-            <w:pPr>
-              <w:ind w:left="0"/>
-              <w:rPr>
-                <w:rFonts w:eastAsia="宋体"/>
-              </w:rPr>
-            </w:pPr>
-            <w:r>
-              <w:rPr>
-                <w:rFonts w:eastAsia="宋体" w:hint="eastAsia"/>
-              </w:rPr>
-              <w:t>Apr</w:t>
-            </w:r>
-            <w:r>
-              <w:rPr>
-                <w:rFonts w:eastAsia="宋体" w:hint="eastAsia"/>
-                <w:lang w:eastAsia="zh-CN"/>
-              </w:rPr>
-              <w:t xml:space="preserve"> </w:t>
-            </w:r>
-            <w:r>
-              <w:rPr>
-                <w:rFonts w:eastAsia="宋体" w:hint="eastAsia"/>
-              </w:rPr>
-              <w:t>2014</w:t>
-            </w:r>
-          </w:p>
-        </w:tc>
-        <w:tc>
-          <w:tcPr>
-            <w:tcW w:w="2410" w:type="dxa"/>
-            <w:tcBorders>
-              <w:top w:val="single" w:sz="4" w:space="0" w:color="000000"/>
-              <w:left w:val="single" w:sz="4" w:space="0" w:color="000000"/>
-              <w:bottom w:val="single" w:sz="4" w:space="0" w:color="000000"/>
-              <w:right w:val="single" w:sz="4" w:space="0" w:color="000000"/>
-            </w:tcBorders>
-          </w:tcPr>
-          <w:p>
-            <w:pPr>
-              <w:ind w:left="0"/>
-              <w:rPr>
-                <w:rFonts w:eastAsia="宋体"/>
-              </w:rPr>
-            </w:pPr>
-            <w:r>
-              <w:rPr>
-                <w:rFonts w:eastAsia="宋体"/>
-              </w:rPr>
-              <w:t>Add New Layer definition from &lt;TIP-TSO_MPLS-TP_FSD-V1-2-1.doc&gt;</w:t>
-            </w:r>
-          </w:p>
-          <w:p>
-            <w:pPr>
-              <w:ind w:left="0"/>
-              <w:rPr>
-                <w:rFonts w:eastAsia="宋体"/>
-                <w:sz w:val="15"/>
-              </w:rPr>
-            </w:pPr>
-            <w:r>
-              <w:rPr>
-                <w:rFonts w:eastAsia="宋体"/>
-                <w:sz w:val="15"/>
-              </w:rPr>
-              <w:t>-400</w:t>
-            </w:r>
-            <w:r>
-              <w:rPr>
-                <w:rFonts w:eastAsia="宋体"/>
-                <w:sz w:val="15"/>
-              </w:rPr>
-              <w:tab/>
-              <w:t>LR_MPLS_TP</w:t>
-            </w:r>
-          </w:p>
-          <w:p>
-            <w:pPr>
-              <w:ind w:left="0"/>
-              <w:rPr>
-                <w:rFonts w:eastAsia="宋体"/>
-                <w:sz w:val="15"/>
-              </w:rPr>
-            </w:pPr>
-            <w:r>
-              <w:rPr>
-                <w:rFonts w:eastAsia="宋体"/>
-                <w:sz w:val="15"/>
-              </w:rPr>
-              <w:t>-401</w:t>
-            </w:r>
-            <w:r>
-              <w:rPr>
-                <w:rFonts w:eastAsia="宋体"/>
-                <w:sz w:val="15"/>
-              </w:rPr>
-              <w:tab/>
-              <w:t>LR_MPLS-</w:t>
-            </w:r>
-            <w:proofErr w:type="spellStart"/>
-            <w:r>
-              <w:rPr>
-                <w:rFonts w:eastAsia="宋体"/>
-                <w:sz w:val="15"/>
-              </w:rPr>
-              <w:t>TP_Section</w:t>
-            </w:r>
-            <w:proofErr w:type="spellEnd"/>
-          </w:p>
-          <w:p>
-            <w:pPr>
-              <w:ind w:left="0"/>
-              <w:rPr>
-                <w:rFonts w:eastAsia="宋体"/>
-                <w:sz w:val="16"/>
-              </w:rPr>
-            </w:pPr>
-            <w:r>
-              <w:rPr>
-                <w:rFonts w:eastAsia="宋体"/>
-              </w:rPr>
-              <w:t>New layer added for L3VPN</w:t>
-            </w:r>
-          </w:p>
-          <w:p>
-            <w:pPr>
-              <w:ind w:left="0"/>
-              <w:rPr>
-                <w:rFonts w:eastAsia="宋体"/>
-                <w:sz w:val="16"/>
-              </w:rPr>
-            </w:pPr>
-            <w:r>
-              <w:rPr>
-                <w:rFonts w:eastAsia="宋体"/>
-                <w:sz w:val="16"/>
-              </w:rPr>
-              <w:t>-413</w:t>
-            </w:r>
-            <w:r>
-              <w:rPr>
-                <w:rFonts w:eastAsia="宋体"/>
-                <w:sz w:val="16"/>
-              </w:rPr>
-              <w:tab/>
-              <w:t>LR_IP</w:t>
-            </w:r>
-          </w:p>
-          <w:p>
-            <w:pPr>
-              <w:ind w:left="0"/>
-              <w:rPr>
-                <w:rFonts w:eastAsia="宋体"/>
-                <w:sz w:val="16"/>
-              </w:rPr>
-            </w:pPr>
-            <w:r>
-              <w:rPr>
-                <w:rFonts w:eastAsia="宋体"/>
-                <w:sz w:val="16"/>
-              </w:rPr>
-              <w:t>-414</w:t>
-            </w:r>
-            <w:r>
-              <w:rPr>
-                <w:rFonts w:eastAsia="宋体"/>
-                <w:sz w:val="16"/>
-              </w:rPr>
-              <w:tab/>
-              <w:t>LR_MPLS_TP_LSP</w:t>
-            </w:r>
-          </w:p>
-          <w:p>
-            <w:pPr>
-              <w:ind w:left="0"/>
-              <w:rPr>
-                <w:rFonts w:eastAsia="宋体"/>
-              </w:rPr>
-            </w:pPr>
-            <w:r>
-              <w:rPr>
-                <w:rFonts w:eastAsia="宋体"/>
-                <w:sz w:val="16"/>
-              </w:rPr>
-              <w:t>-415</w:t>
-            </w:r>
-            <w:r>
-              <w:rPr>
-                <w:rFonts w:eastAsia="宋体"/>
-                <w:sz w:val="16"/>
-              </w:rPr>
-              <w:tab/>
-              <w:t>LR_MPLS_TP_PW</w:t>
-            </w:r>
-          </w:p>
-        </w:tc>
-      </w:tr>
-      <w:tr>
-        <w:tc>
-          <w:tcPr>
-            <w:tcW w:w="1108" w:type="dxa"/>
-            <w:tcBorders>
-              <w:top w:val="single" w:sz="4" w:space="0" w:color="000000"/>
-              <w:left w:val="single" w:sz="4" w:space="0" w:color="000000"/>
-              <w:bottom w:val="single" w:sz="4" w:space="0" w:color="000000"/>
-            </w:tcBorders>
-          </w:tcPr>
-          <w:p>
-            <w:pPr>
-              <w:ind w:left="0"/>
-              <w:rPr>
-                <w:rFonts w:eastAsia="宋体"/>
-              </w:rPr>
-            </w:pPr>
-            <w:r>
-              <w:rPr>
-                <w:rFonts w:eastAsia="宋体"/>
-              </w:rPr>
-              <w:t>SD1-26</w:t>
-            </w:r>
-          </w:p>
-        </w:tc>
-        <w:tc>
-          <w:tcPr>
-            <w:tcW w:w="3118" w:type="dxa"/>
-            <w:tcBorders>
-              <w:top w:val="single" w:sz="4" w:space="0" w:color="000000"/>
-              <w:left w:val="single" w:sz="4" w:space="0" w:color="000000"/>
-              <w:bottom w:val="single" w:sz="4" w:space="0" w:color="000000"/>
-            </w:tcBorders>
-          </w:tcPr>
-          <w:p>
-            <w:pPr>
-              <w:ind w:left="0"/>
-              <w:rPr>
-                <w:rFonts w:eastAsia="宋体" w:cs="Arial"/>
-                <w:lang w:eastAsia="fr-FR"/>
-              </w:rPr>
-            </w:pPr>
-            <w:r>
-              <w:rPr>
-                <w:rFonts w:eastAsia="宋体" w:cs="Arial"/>
-                <w:lang w:eastAsia="fr-FR"/>
-              </w:rPr>
-              <w:t>Guidelines for Using the OMG Notification and Telecom Log Service</w:t>
-            </w:r>
-          </w:p>
-        </w:tc>
-        <w:tc>
-          <w:tcPr>
-            <w:tcW w:w="709" w:type="dxa"/>
-            <w:tcBorders>
-              <w:top w:val="single" w:sz="4" w:space="0" w:color="000000"/>
-              <w:left w:val="single" w:sz="4" w:space="0" w:color="000000"/>
-              <w:bottom w:val="single" w:sz="4" w:space="0" w:color="000000"/>
-            </w:tcBorders>
-          </w:tcPr>
-          <w:p>
-            <w:pPr>
-              <w:ind w:left="0"/>
-              <w:rPr>
-                <w:rFonts w:eastAsia="宋体"/>
-                <w:lang w:eastAsia="zh-CN"/>
-              </w:rPr>
-            </w:pPr>
-            <w:r>
-              <w:rPr>
-                <w:rFonts w:eastAsia="宋体"/>
-              </w:rPr>
-              <w:t>3.</w:t>
-            </w:r>
-            <w:r>
-              <w:rPr>
-                <w:rFonts w:eastAsia="宋体" w:hint="eastAsia"/>
-                <w:lang w:eastAsia="zh-CN"/>
-              </w:rPr>
-              <w:t>2</w:t>
-            </w:r>
-          </w:p>
-        </w:tc>
-        <w:tc>
-          <w:tcPr>
-            <w:tcW w:w="992" w:type="dxa"/>
-            <w:tcBorders>
-              <w:top w:val="single" w:sz="4" w:space="0" w:color="000000"/>
-              <w:left w:val="single" w:sz="4" w:space="0" w:color="000000"/>
-              <w:bottom w:val="single" w:sz="4" w:space="0" w:color="000000"/>
-              <w:right w:val="single" w:sz="4" w:space="0" w:color="000000"/>
-            </w:tcBorders>
-          </w:tcPr>
-          <w:p>
-            <w:pPr>
-              <w:snapToGrid w:val="0"/>
-              <w:ind w:left="0"/>
-              <w:jc w:val="center"/>
-            </w:pPr>
-            <w:r>
-              <w:rPr>
-                <w:rFonts w:hint="eastAsia"/>
-                <w:lang w:eastAsia="zh-CN"/>
-              </w:rPr>
-              <w:t>updated</w:t>
-            </w:r>
-          </w:p>
-        </w:tc>
-        <w:tc>
-          <w:tcPr>
-            <w:tcW w:w="1134" w:type="dxa"/>
-            <w:tcBorders>
-              <w:top w:val="single" w:sz="4" w:space="0" w:color="000000"/>
-              <w:left w:val="single" w:sz="4" w:space="0" w:color="000000"/>
-              <w:bottom w:val="single" w:sz="4" w:space="0" w:color="000000"/>
-            </w:tcBorders>
-          </w:tcPr>
-          <w:p>
-            <w:pPr>
-              <w:ind w:left="0"/>
-              <w:rPr>
-                <w:rFonts w:eastAsia="宋体"/>
-              </w:rPr>
-            </w:pPr>
-            <w:r>
-              <w:rPr>
-                <w:rFonts w:eastAsia="宋体" w:hint="eastAsia"/>
-              </w:rPr>
-              <w:t>Apr</w:t>
-            </w:r>
-            <w:r>
-              <w:rPr>
-                <w:rFonts w:eastAsia="宋体" w:hint="eastAsia"/>
-                <w:lang w:eastAsia="zh-CN"/>
-              </w:rPr>
-              <w:t xml:space="preserve"> </w:t>
-            </w:r>
-            <w:r>
-              <w:rPr>
-                <w:rFonts w:eastAsia="宋体" w:hint="eastAsia"/>
-              </w:rPr>
-              <w:t>2014</w:t>
-            </w:r>
-          </w:p>
-        </w:tc>
-        <w:tc>
-          <w:tcPr>
-            <w:tcW w:w="2410" w:type="dxa"/>
-            <w:tcBorders>
-              <w:top w:val="single" w:sz="4" w:space="0" w:color="000000"/>
-              <w:left w:val="single" w:sz="4" w:space="0" w:color="000000"/>
-              <w:bottom w:val="single" w:sz="4" w:space="0" w:color="000000"/>
-              <w:right w:val="single" w:sz="4" w:space="0" w:color="000000"/>
-            </w:tcBorders>
-          </w:tcPr>
-          <w:p>
-            <w:pPr>
-              <w:ind w:left="0"/>
-              <w:rPr>
-                <w:rFonts w:eastAsia="宋体"/>
-              </w:rPr>
-            </w:pPr>
-            <w:r>
-              <w:rPr>
-                <w:rFonts w:eastAsia="宋体"/>
-              </w:rPr>
-              <w:t>Add definition for new notification type:</w:t>
-            </w:r>
-          </w:p>
-          <w:p>
-            <w:pPr>
-              <w:ind w:left="0"/>
-              <w:rPr>
-                <w:rFonts w:eastAsia="宋体"/>
-              </w:rPr>
-            </w:pPr>
-            <w:r>
-              <w:rPr>
-                <w:rFonts w:eastAsia="宋体" w:hint="eastAsia"/>
-              </w:rPr>
-              <w:t>“</w:t>
-            </w:r>
-            <w:r>
-              <w:rPr>
-                <w:rFonts w:eastAsia="宋体"/>
-              </w:rPr>
-              <w:t>NT_PULL_FILE_TRANSFER_STATUS”</w:t>
-            </w:r>
-          </w:p>
-        </w:tc>
-      </w:tr>
-      <w:tr>
-        <w:tc>
-          <w:tcPr>
-            <w:tcW w:w="1108" w:type="dxa"/>
-            <w:tcBorders>
-              <w:top w:val="single" w:sz="4" w:space="0" w:color="000000"/>
-              <w:left w:val="single" w:sz="4" w:space="0" w:color="000000"/>
-              <w:bottom w:val="single" w:sz="4" w:space="0" w:color="000000"/>
-            </w:tcBorders>
-          </w:tcPr>
-          <w:p>
-            <w:pPr>
-              <w:ind w:left="0"/>
-              <w:rPr>
-                <w:rFonts w:eastAsia="宋体"/>
-              </w:rPr>
-            </w:pPr>
-            <w:r>
-              <w:rPr>
-                <w:rFonts w:eastAsia="宋体"/>
-              </w:rPr>
-              <w:t>SD1-33</w:t>
-            </w:r>
-          </w:p>
-        </w:tc>
-        <w:tc>
-          <w:tcPr>
-            <w:tcW w:w="3118" w:type="dxa"/>
-            <w:tcBorders>
-              <w:top w:val="single" w:sz="4" w:space="0" w:color="000000"/>
-              <w:left w:val="single" w:sz="4" w:space="0" w:color="000000"/>
-              <w:bottom w:val="single" w:sz="4" w:space="0" w:color="000000"/>
-            </w:tcBorders>
-          </w:tcPr>
-          <w:p>
-            <w:pPr>
-              <w:ind w:left="0"/>
-              <w:rPr>
-                <w:rFonts w:eastAsia="宋体" w:cs="Arial"/>
-                <w:lang w:eastAsia="fr-FR"/>
-              </w:rPr>
-            </w:pPr>
-            <w:r>
-              <w:rPr>
-                <w:rFonts w:eastAsia="宋体" w:cs="Arial"/>
-                <w:lang w:eastAsia="fr-FR"/>
-              </w:rPr>
-              <w:t xml:space="preserve">Specification of </w:t>
-            </w:r>
-            <w:proofErr w:type="spellStart"/>
-            <w:r>
-              <w:rPr>
-                <w:rFonts w:eastAsia="宋体" w:cs="Arial"/>
-                <w:lang w:eastAsia="fr-FR"/>
-              </w:rPr>
-              <w:t>probableCause</w:t>
-            </w:r>
-            <w:proofErr w:type="spellEnd"/>
-            <w:r>
-              <w:rPr>
-                <w:rFonts w:eastAsia="宋体" w:cs="Arial"/>
-                <w:lang w:eastAsia="fr-FR"/>
-              </w:rPr>
-              <w:t xml:space="preserve"> strings</w:t>
-            </w:r>
-          </w:p>
-        </w:tc>
-        <w:tc>
-          <w:tcPr>
-            <w:tcW w:w="709" w:type="dxa"/>
-            <w:tcBorders>
-              <w:top w:val="single" w:sz="4" w:space="0" w:color="000000"/>
-              <w:left w:val="single" w:sz="4" w:space="0" w:color="000000"/>
-              <w:bottom w:val="single" w:sz="4" w:space="0" w:color="000000"/>
-            </w:tcBorders>
-          </w:tcPr>
-          <w:p>
-            <w:pPr>
-              <w:ind w:left="0"/>
-              <w:rPr>
-                <w:rFonts w:eastAsia="宋体"/>
-                <w:lang w:eastAsia="zh-CN"/>
-              </w:rPr>
-            </w:pPr>
-            <w:r>
-              <w:rPr>
-                <w:rFonts w:eastAsia="宋体"/>
-              </w:rPr>
-              <w:t>4.</w:t>
-            </w:r>
-            <w:r>
-              <w:rPr>
-                <w:rFonts w:eastAsia="宋体" w:hint="eastAsia"/>
-                <w:lang w:eastAsia="zh-CN"/>
-              </w:rPr>
-              <w:t>2</w:t>
-            </w:r>
-          </w:p>
-        </w:tc>
-        <w:tc>
-          <w:tcPr>
-            <w:tcW w:w="992" w:type="dxa"/>
-            <w:tcBorders>
-              <w:top w:val="single" w:sz="4" w:space="0" w:color="000000"/>
-              <w:left w:val="single" w:sz="4" w:space="0" w:color="000000"/>
-              <w:bottom w:val="single" w:sz="4" w:space="0" w:color="000000"/>
-              <w:right w:val="single" w:sz="4" w:space="0" w:color="000000"/>
-            </w:tcBorders>
-          </w:tcPr>
-          <w:p>
-            <w:pPr>
-              <w:snapToGrid w:val="0"/>
-              <w:ind w:left="0"/>
-              <w:jc w:val="center"/>
-            </w:pPr>
-            <w:r>
-              <w:rPr>
-                <w:rFonts w:hint="eastAsia"/>
-                <w:lang w:eastAsia="zh-CN"/>
-              </w:rPr>
-              <w:t>updated</w:t>
-            </w:r>
-          </w:p>
-        </w:tc>
-        <w:tc>
-          <w:tcPr>
-            <w:tcW w:w="1134" w:type="dxa"/>
-            <w:tcBorders>
-              <w:top w:val="single" w:sz="4" w:space="0" w:color="000000"/>
-              <w:left w:val="single" w:sz="4" w:space="0" w:color="000000"/>
-              <w:bottom w:val="single" w:sz="4" w:space="0" w:color="000000"/>
-            </w:tcBorders>
-          </w:tcPr>
-          <w:p>
-            <w:pPr>
-              <w:ind w:left="0"/>
-              <w:rPr>
-                <w:rFonts w:eastAsia="宋体"/>
-              </w:rPr>
-            </w:pPr>
-            <w:r>
-              <w:rPr>
-                <w:rFonts w:eastAsia="宋体" w:hint="eastAsia"/>
-              </w:rPr>
-              <w:t>Apr</w:t>
-            </w:r>
-            <w:r>
-              <w:rPr>
-                <w:rFonts w:eastAsia="宋体" w:hint="eastAsia"/>
-                <w:lang w:eastAsia="zh-CN"/>
-              </w:rPr>
-              <w:t xml:space="preserve"> </w:t>
-            </w:r>
-            <w:r>
-              <w:rPr>
-                <w:rFonts w:eastAsia="宋体" w:hint="eastAsia"/>
-              </w:rPr>
-              <w:t>2014</w:t>
-            </w:r>
-          </w:p>
-        </w:tc>
-        <w:tc>
-          <w:tcPr>
-            <w:tcW w:w="2410" w:type="dxa"/>
-            <w:tcBorders>
-              <w:top w:val="single" w:sz="4" w:space="0" w:color="000000"/>
-              <w:left w:val="single" w:sz="4" w:space="0" w:color="000000"/>
-              <w:bottom w:val="single" w:sz="4" w:space="0" w:color="000000"/>
-              <w:right w:val="single" w:sz="4" w:space="0" w:color="000000"/>
-            </w:tcBorders>
-          </w:tcPr>
-          <w:p>
-            <w:pPr>
-              <w:ind w:left="0"/>
-              <w:rPr>
-                <w:rFonts w:eastAsia="宋体"/>
-              </w:rPr>
-            </w:pPr>
-            <w:r>
-              <w:rPr>
-                <w:rFonts w:eastAsia="宋体"/>
-              </w:rPr>
-              <w:t>Add OTN/PTN  related Probable Causes  that already defined in TMF 063</w:t>
-            </w:r>
-          </w:p>
-          <w:p>
-            <w:pPr>
-              <w:ind w:left="0"/>
-              <w:rPr>
-                <w:rFonts w:eastAsia="宋体"/>
-              </w:rPr>
-            </w:pPr>
-            <w:r>
-              <w:rPr>
-                <w:rFonts w:eastAsia="宋体"/>
-              </w:rPr>
-              <w:t></w:t>
-            </w:r>
-            <w:r>
-              <w:rPr>
-                <w:rFonts w:eastAsia="宋体" w:hint="eastAsia"/>
-                <w:lang w:eastAsia="zh-CN"/>
-              </w:rPr>
-              <w:t>-</w:t>
-            </w:r>
-            <w:r>
-              <w:rPr>
-                <w:rFonts w:eastAsia="宋体"/>
-              </w:rPr>
-              <w:t>update “source standard” for exist Probable Cause</w:t>
-            </w:r>
-          </w:p>
-        </w:tc>
-      </w:tr>
-      <w:tr>
-        <w:tc>
-          <w:tcPr>
-            <w:tcW w:w="1108" w:type="dxa"/>
-            <w:tcBorders>
-              <w:top w:val="single" w:sz="4" w:space="0" w:color="000000"/>
-              <w:left w:val="single" w:sz="4" w:space="0" w:color="000000"/>
-              <w:bottom w:val="single" w:sz="4" w:space="0" w:color="000000"/>
-            </w:tcBorders>
-          </w:tcPr>
-          <w:p>
-            <w:pPr>
-              <w:ind w:left="0"/>
-              <w:rPr>
-                <w:rFonts w:eastAsia="宋体"/>
-                <w:lang w:eastAsia="zh-CN"/>
-              </w:rPr>
-            </w:pPr>
-            <w:r>
-              <w:rPr>
-                <w:rFonts w:eastAsia="宋体"/>
-              </w:rPr>
-              <w:t>SD1-</w:t>
-            </w:r>
-            <w:r>
-              <w:rPr>
-                <w:rFonts w:eastAsia="宋体" w:hint="eastAsia"/>
-                <w:lang w:eastAsia="zh-CN"/>
-              </w:rPr>
-              <w:t>18</w:t>
-            </w:r>
-          </w:p>
-        </w:tc>
-        <w:tc>
-          <w:tcPr>
-            <w:tcW w:w="3118" w:type="dxa"/>
-            <w:tcBorders>
-              <w:top w:val="single" w:sz="4" w:space="0" w:color="000000"/>
-              <w:left w:val="single" w:sz="4" w:space="0" w:color="000000"/>
-              <w:bottom w:val="single" w:sz="4" w:space="0" w:color="000000"/>
-            </w:tcBorders>
-          </w:tcPr>
-          <w:p>
-            <w:pPr>
-              <w:ind w:left="0"/>
-              <w:rPr>
-                <w:rFonts w:eastAsia="宋体" w:cs="Arial"/>
-                <w:lang w:eastAsia="fr-FR"/>
-              </w:rPr>
-            </w:pPr>
-            <w:r>
-              <w:rPr>
-                <w:rFonts w:eastAsia="宋体" w:cs="Arial"/>
-                <w:lang w:eastAsia="fr-FR"/>
-              </w:rPr>
-              <w:t xml:space="preserve">Functional </w:t>
-            </w:r>
-            <w:proofErr w:type="spellStart"/>
-            <w:r>
-              <w:rPr>
-                <w:rFonts w:eastAsia="宋体" w:cs="Arial"/>
-                <w:lang w:eastAsia="fr-FR"/>
-              </w:rPr>
-              <w:t>Modelling</w:t>
-            </w:r>
-            <w:proofErr w:type="spellEnd"/>
-            <w:r>
-              <w:rPr>
-                <w:rFonts w:eastAsia="宋体" w:cs="Arial"/>
-                <w:lang w:eastAsia="fr-FR"/>
-              </w:rPr>
-              <w:t xml:space="preserve"> Concepts</w:t>
-            </w:r>
-          </w:p>
-        </w:tc>
-        <w:tc>
-          <w:tcPr>
-            <w:tcW w:w="709" w:type="dxa"/>
-            <w:tcBorders>
-              <w:top w:val="single" w:sz="4" w:space="0" w:color="000000"/>
-              <w:left w:val="single" w:sz="4" w:space="0" w:color="000000"/>
-              <w:bottom w:val="single" w:sz="4" w:space="0" w:color="000000"/>
-            </w:tcBorders>
-          </w:tcPr>
-          <w:p>
-            <w:pPr>
-              <w:ind w:left="0"/>
-              <w:rPr>
-                <w:rFonts w:eastAsia="宋体"/>
-              </w:rPr>
-            </w:pPr>
-            <w:r>
-              <w:rPr>
-                <w:rFonts w:eastAsia="宋体"/>
-              </w:rPr>
-              <w:t>3.</w:t>
-            </w:r>
-            <w:r>
-              <w:rPr>
-                <w:rFonts w:eastAsia="宋体" w:hint="eastAsia"/>
-                <w:lang w:eastAsia="zh-CN"/>
-              </w:rPr>
-              <w:t>4</w:t>
-            </w:r>
-          </w:p>
-        </w:tc>
-        <w:tc>
-          <w:tcPr>
-            <w:tcW w:w="992" w:type="dxa"/>
-            <w:tcBorders>
-              <w:top w:val="single" w:sz="4" w:space="0" w:color="000000"/>
-              <w:left w:val="single" w:sz="4" w:space="0" w:color="000000"/>
-              <w:bottom w:val="single" w:sz="4" w:space="0" w:color="000000"/>
-              <w:right w:val="single" w:sz="4" w:space="0" w:color="000000"/>
-            </w:tcBorders>
-          </w:tcPr>
-          <w:p>
-            <w:pPr>
-              <w:snapToGrid w:val="0"/>
-              <w:ind w:left="0"/>
-              <w:jc w:val="center"/>
-            </w:pPr>
-            <w:r>
-              <w:rPr>
-                <w:rFonts w:hint="eastAsia"/>
-                <w:lang w:eastAsia="zh-CN"/>
-              </w:rPr>
-              <w:t>updated</w:t>
-            </w:r>
-          </w:p>
-        </w:tc>
-        <w:tc>
-          <w:tcPr>
-            <w:tcW w:w="1134" w:type="dxa"/>
-            <w:tcBorders>
-              <w:top w:val="single" w:sz="4" w:space="0" w:color="000000"/>
-              <w:left w:val="single" w:sz="4" w:space="0" w:color="000000"/>
-              <w:bottom w:val="single" w:sz="4" w:space="0" w:color="000000"/>
-            </w:tcBorders>
-          </w:tcPr>
-          <w:p>
-            <w:pPr>
-              <w:ind w:left="0"/>
-              <w:rPr>
-                <w:rFonts w:eastAsia="宋体"/>
-              </w:rPr>
-            </w:pPr>
-            <w:r>
-              <w:rPr>
-                <w:rFonts w:eastAsia="宋体" w:hint="eastAsia"/>
-              </w:rPr>
-              <w:t>Apr</w:t>
-            </w:r>
-            <w:r>
-              <w:rPr>
-                <w:rFonts w:eastAsia="宋体" w:hint="eastAsia"/>
-                <w:lang w:eastAsia="zh-CN"/>
-              </w:rPr>
-              <w:t xml:space="preserve"> </w:t>
-            </w:r>
-            <w:r>
-              <w:rPr>
-                <w:rFonts w:eastAsia="宋体" w:hint="eastAsia"/>
-              </w:rPr>
-              <w:t>2014</w:t>
-            </w:r>
-          </w:p>
-        </w:tc>
-        <w:tc>
-          <w:tcPr>
-            <w:tcW w:w="2410" w:type="dxa"/>
-            <w:tcBorders>
-              <w:top w:val="single" w:sz="4" w:space="0" w:color="000000"/>
-              <w:left w:val="single" w:sz="4" w:space="0" w:color="000000"/>
-              <w:bottom w:val="single" w:sz="4" w:space="0" w:color="000000"/>
-              <w:right w:val="single" w:sz="4" w:space="0" w:color="000000"/>
-            </w:tcBorders>
-          </w:tcPr>
-          <w:p>
-            <w:pPr>
-              <w:ind w:left="0"/>
-              <w:rPr>
-                <w:rFonts w:eastAsia="宋体"/>
-              </w:rPr>
-            </w:pPr>
-            <w:r>
-              <w:rPr>
-                <w:rFonts w:eastAsia="宋体"/>
-              </w:rPr>
-              <w:t xml:space="preserve">Add description on how to </w:t>
-            </w:r>
-            <w:r>
-              <w:rPr>
-                <w:rFonts w:eastAsia="宋体"/>
-              </w:rPr>
-              <w:lastRenderedPageBreak/>
-              <w:t>model TDM circuit over Packet network</w:t>
-            </w:r>
-          </w:p>
-        </w:tc>
-      </w:tr>
-      <w:tr>
-        <w:tc>
-          <w:tcPr>
-            <w:tcW w:w="1108" w:type="dxa"/>
-            <w:tcBorders>
-              <w:top w:val="single" w:sz="4" w:space="0" w:color="000000"/>
-              <w:left w:val="single" w:sz="4" w:space="0" w:color="000000"/>
-              <w:bottom w:val="single" w:sz="4" w:space="0" w:color="000000"/>
-            </w:tcBorders>
-          </w:tcPr>
-          <w:p>
-            <w:pPr>
-              <w:ind w:left="0"/>
-              <w:rPr>
-                <w:rFonts w:eastAsia="宋体"/>
-              </w:rPr>
-            </w:pPr>
-            <w:r>
-              <w:rPr>
-                <w:rFonts w:eastAsia="宋体"/>
-              </w:rPr>
-              <w:lastRenderedPageBreak/>
-              <w:t>SD1-1</w:t>
-            </w:r>
-          </w:p>
-        </w:tc>
-        <w:tc>
-          <w:tcPr>
-            <w:tcW w:w="3118" w:type="dxa"/>
-            <w:tcBorders>
-              <w:top w:val="single" w:sz="4" w:space="0" w:color="000000"/>
-              <w:left w:val="single" w:sz="4" w:space="0" w:color="000000"/>
-              <w:bottom w:val="single" w:sz="4" w:space="0" w:color="000000"/>
-            </w:tcBorders>
-          </w:tcPr>
-          <w:p>
-            <w:pPr>
-              <w:ind w:left="0"/>
-              <w:rPr>
-                <w:rFonts w:eastAsia="宋体" w:cs="Arial"/>
-                <w:lang w:eastAsia="fr-FR"/>
-              </w:rPr>
-            </w:pPr>
-            <w:proofErr w:type="spellStart"/>
-            <w:r>
-              <w:rPr>
-                <w:rFonts w:eastAsia="宋体" w:hint="eastAsia"/>
-                <w:lang w:eastAsia="zh-CN"/>
-              </w:rPr>
-              <w:t>A</w:t>
-            </w:r>
-            <w:r>
-              <w:rPr>
-                <w:rFonts w:eastAsia="宋体"/>
-              </w:rPr>
-              <w:t>dditionalInfoUsage</w:t>
-            </w:r>
-            <w:proofErr w:type="spellEnd"/>
-          </w:p>
-        </w:tc>
-        <w:tc>
-          <w:tcPr>
-            <w:tcW w:w="709" w:type="dxa"/>
-            <w:tcBorders>
-              <w:top w:val="single" w:sz="4" w:space="0" w:color="000000"/>
-              <w:left w:val="single" w:sz="4" w:space="0" w:color="000000"/>
-              <w:bottom w:val="single" w:sz="4" w:space="0" w:color="000000"/>
-            </w:tcBorders>
-          </w:tcPr>
-          <w:p>
-            <w:pPr>
-              <w:ind w:left="0"/>
-              <w:rPr>
-                <w:rFonts w:eastAsia="宋体"/>
-                <w:lang w:eastAsia="zh-CN"/>
-              </w:rPr>
-            </w:pPr>
-            <w:r>
-              <w:rPr>
-                <w:rFonts w:eastAsia="宋体" w:hint="eastAsia"/>
-                <w:lang w:eastAsia="zh-CN"/>
-              </w:rPr>
-              <w:t>3.3</w:t>
-            </w:r>
-          </w:p>
-        </w:tc>
-        <w:tc>
-          <w:tcPr>
-            <w:tcW w:w="992" w:type="dxa"/>
-            <w:tcBorders>
-              <w:top w:val="single" w:sz="4" w:space="0" w:color="000000"/>
-              <w:left w:val="single" w:sz="4" w:space="0" w:color="000000"/>
-              <w:bottom w:val="single" w:sz="4" w:space="0" w:color="000000"/>
-              <w:right w:val="single" w:sz="4" w:space="0" w:color="000000"/>
-            </w:tcBorders>
-          </w:tcPr>
-          <w:p>
-            <w:pPr>
-              <w:snapToGrid w:val="0"/>
-              <w:ind w:left="0"/>
-              <w:jc w:val="center"/>
-            </w:pPr>
-            <w:r>
-              <w:rPr>
-                <w:rFonts w:hint="eastAsia"/>
-                <w:lang w:eastAsia="zh-CN"/>
-              </w:rPr>
-              <w:t>updated</w:t>
-            </w:r>
-          </w:p>
-        </w:tc>
-        <w:tc>
-          <w:tcPr>
-            <w:tcW w:w="1134" w:type="dxa"/>
-            <w:tcBorders>
-              <w:top w:val="single" w:sz="4" w:space="0" w:color="000000"/>
-              <w:left w:val="single" w:sz="4" w:space="0" w:color="000000"/>
-              <w:bottom w:val="single" w:sz="4" w:space="0" w:color="000000"/>
-            </w:tcBorders>
-          </w:tcPr>
-          <w:p>
-            <w:pPr>
-              <w:ind w:left="0"/>
-              <w:rPr>
-                <w:rFonts w:eastAsia="宋体"/>
-                <w:lang w:eastAsia="zh-CN"/>
-              </w:rPr>
-            </w:pPr>
-            <w:r>
-              <w:rPr>
-                <w:rFonts w:eastAsia="宋体" w:hint="eastAsia"/>
-                <w:lang w:eastAsia="zh-CN"/>
-              </w:rPr>
-              <w:t>Oct 2014</w:t>
-            </w:r>
-          </w:p>
-        </w:tc>
-        <w:tc>
-          <w:tcPr>
-            <w:tcW w:w="2410" w:type="dxa"/>
-            <w:tcBorders>
-              <w:top w:val="single" w:sz="4" w:space="0" w:color="000000"/>
-              <w:left w:val="single" w:sz="4" w:space="0" w:color="000000"/>
-              <w:bottom w:val="single" w:sz="4" w:space="0" w:color="000000"/>
-              <w:right w:val="single" w:sz="4" w:space="0" w:color="000000"/>
-            </w:tcBorders>
-          </w:tcPr>
-          <w:p>
-            <w:pPr>
-              <w:ind w:left="0"/>
-              <w:rPr>
-                <w:rFonts w:eastAsia="宋体"/>
               </w:rPr>
             </w:pPr>
             <w:r>
@@ -5630,12 +3050,12 @@
       <w:pPr>
         <w:pStyle w:val="1"/>
       </w:pPr>
-      <w:bookmarkStart w:id="11" w:name="_Toc404014562"/>
+      <w:bookmarkStart w:id="10" w:name="_Toc405468411"/>
       <w:r>
         <w:lastRenderedPageBreak/>
         <w:t>Administrative Appendix</w:t>
       </w:r>
-      <w:bookmarkEnd w:id="11"/>
+      <w:bookmarkEnd w:id="10"/>
     </w:p>
     <w:p>
       <w:pPr>
@@ -5665,27 +3085,27 @@
           <w:numId w:val="24"/>
         </w:numPr>
       </w:pPr>
-      <w:bookmarkStart w:id="12" w:name="_Toc439044586"/>
-      <w:bookmarkStart w:id="13" w:name="_Toc439044688"/>
-      <w:bookmarkStart w:id="14" w:name="_Toc463404114"/>
-      <w:bookmarkStart w:id="15" w:name="_Toc404014563"/>
+      <w:bookmarkStart w:id="11" w:name="_Toc439044586"/>
+      <w:bookmarkStart w:id="12" w:name="_Toc439044688"/>
+      <w:bookmarkStart w:id="13" w:name="_Toc463404114"/>
+      <w:bookmarkStart w:id="14" w:name="_Toc405468412"/>
       <w:r>
         <w:t>Document History</w:t>
       </w:r>
+      <w:bookmarkEnd w:id="11"/>
       <w:bookmarkEnd w:id="12"/>
       <w:bookmarkEnd w:id="13"/>
       <w:bookmarkEnd w:id="14"/>
-      <w:bookmarkEnd w:id="15"/>
     </w:p>
     <w:p>
       <w:pPr>
         <w:pStyle w:val="3"/>
       </w:pPr>
-      <w:bookmarkStart w:id="16" w:name="_Toc404014564"/>
+      <w:bookmarkStart w:id="15" w:name="_Toc405468413"/>
       <w:r>
         <w:t>Version History</w:t>
       </w:r>
-      <w:bookmarkEnd w:id="16"/>
+      <w:bookmarkEnd w:id="15"/>
     </w:p>
     <w:p>
       <w:pPr>
@@ -5834,7 +3254,7 @@
                 <w:rFonts w:hint="eastAsia"/>
                 <w:lang w:eastAsia="zh-CN"/>
               </w:rPr>
-              <w:t>1.0</w:t>
+              <w:t>1.1</w:t>
             </w:r>
           </w:p>
         </w:tc>
@@ -5845,13 +3265,16 @@
           <w:p>
             <w:pPr>
               <w:ind w:left="0"/>
+              <w:rPr>
+                <w:lang w:eastAsia="zh-CN"/>
+              </w:rPr>
             </w:pPr>
             <w:r>
               <w:rPr>
                 <w:rFonts w:hint="eastAsia"/>
                 <w:lang w:eastAsia="zh-CN"/>
               </w:rPr>
-              <w:t>12 Apr, 2014</w:t>
+              <w:t>01 Nov,2014</w:t>
             </w:r>
           </w:p>
         </w:tc>
@@ -5864,7 +3287,6 @@
               <w:ind w:left="0"/>
               <w:rPr>
                 <w:rFonts w:eastAsia="宋体"/>
-                <w:lang w:eastAsia="zh-CN"/>
               </w:rPr>
             </w:pPr>
             <w:proofErr w:type="spellStart"/>
@@ -5908,121 +3330,6 @@
             </w:pPr>
             <w:r>
               <w:rPr>
-                <w:rFonts w:eastAsia="宋体" w:hint="eastAsia"/>
-                <w:lang w:eastAsia="zh-CN"/>
-              </w:rPr>
-              <w:t xml:space="preserve">Create baseline from MTNM 3.5, and add </w:t>
-            </w:r>
-            <w:r>
-              <w:rPr>
-                <w:rFonts w:eastAsia="宋体"/>
-              </w:rPr>
-              <w:t>Minor corrections</w:t>
-            </w:r>
-            <w:r>
-              <w:rPr>
-                <w:rFonts w:eastAsia="宋体" w:hint="eastAsia"/>
-                <w:lang w:eastAsia="zh-CN"/>
-              </w:rPr>
-              <w:t xml:space="preserve"> </w:t>
-            </w:r>
-          </w:p>
-        </w:tc>
-      </w:tr>
-      <w:tr>
-        <w:tc>
-          <w:tcPr>
-            <w:tcW w:w="2084" w:type="dxa"/>
-          </w:tcPr>
-          <w:p>
-            <w:pPr>
-              <w:ind w:left="0"/>
-              <w:rPr>
-                <w:rFonts w:eastAsia="宋体"/>
-                <w:lang w:eastAsia="zh-CN"/>
-              </w:rPr>
-            </w:pPr>
-            <w:r>
-              <w:rPr>
-                <w:rFonts w:hint="eastAsia"/>
-                <w:lang w:eastAsia="zh-CN"/>
-              </w:rPr>
-              <w:t>1.1</w:t>
-            </w:r>
-          </w:p>
-        </w:tc>
-        <w:tc>
-          <w:tcPr>
-            <w:tcW w:w="2104" w:type="dxa"/>
-          </w:tcPr>
-          <w:p>
-            <w:pPr>
-              <w:ind w:left="0"/>
-              <w:rPr>
-                <w:lang w:eastAsia="zh-CN"/>
-              </w:rPr>
-            </w:pPr>
-            <w:r>
-              <w:rPr>
-                <w:rFonts w:hint="eastAsia"/>
-                <w:lang w:eastAsia="zh-CN"/>
-              </w:rPr>
-              <w:t>01 Nov,2014</w:t>
-            </w:r>
-          </w:p>
-        </w:tc>
-        <w:tc>
-          <w:tcPr>
-            <w:tcW w:w="2127" w:type="dxa"/>
-          </w:tcPr>
-          <w:p>
-            <w:pPr>
-              <w:ind w:left="0"/>
-              <w:rPr>
-                <w:rFonts w:eastAsia="宋体"/>
-              </w:rPr>
-            </w:pPr>
-            <w:proofErr w:type="spellStart"/>
-            <w:r>
-              <w:rPr>
-                <w:rFonts w:eastAsia="宋体" w:hint="eastAsia"/>
-                <w:lang w:eastAsia="zh-CN"/>
-              </w:rPr>
-              <w:t>Zeng</w:t>
-            </w:r>
-            <w:proofErr w:type="spellEnd"/>
-            <w:r>
-              <w:rPr>
-                <w:rFonts w:eastAsia="宋体" w:hint="eastAsia"/>
-                <w:lang w:eastAsia="zh-CN"/>
-              </w:rPr>
-              <w:t xml:space="preserve"> </w:t>
-            </w:r>
-            <w:proofErr w:type="spellStart"/>
-            <w:r>
-              <w:rPr>
-                <w:rFonts w:eastAsia="宋体" w:hint="eastAsia"/>
-                <w:lang w:eastAsia="zh-CN"/>
-              </w:rPr>
-              <w:t>jianguo</w:t>
-            </w:r>
-            <w:proofErr w:type="spellEnd"/>
-          </w:p>
-        </w:tc>
-        <w:tc>
-          <w:tcPr>
-            <w:tcW w:w="2181" w:type="dxa"/>
-          </w:tcPr>
-          <w:p>
-            <w:pPr>
-              <w:ind w:left="0"/>
-              <w:rPr>
-                <w:rFonts w:eastAsia="宋体"/>
-                <w:lang w:eastAsia="zh-CN"/>
-              </w:rPr>
-            </w:pPr>
-            <w:r>
-              <w:rPr>
                 <w:rFonts w:eastAsia="宋体"/>
                 <w:lang w:eastAsia="zh-CN"/>
               </w:rPr>
@@ -6138,11 +3445,11 @@
       <w:pPr>
         <w:pStyle w:val="3"/>
       </w:pPr>
-      <w:bookmarkStart w:id="17" w:name="_Toc404014565"/>
+      <w:bookmarkStart w:id="16" w:name="_Toc405468414"/>
       <w:r>
         <w:t>Release History</w:t>
       </w:r>
-      <w:bookmarkEnd w:id="17"/>
+      <w:bookmarkEnd w:id="16"/>
     </w:p>
     <w:p/>
     <w:tbl>
@@ -6268,107 +3575,6 @@
                 <w:rFonts w:hint="eastAsia"/>
                 <w:lang w:eastAsia="zh-CN"/>
               </w:rPr>
-              <w:t>4.0</w:t>
-            </w:r>
-          </w:p>
-        </w:tc>
-        <w:tc>
-          <w:tcPr>
-            <w:tcW w:w="2149" w:type="dxa"/>
-          </w:tcPr>
-          <w:p>
-            <w:pPr>
-              <w:ind w:left="0"/>
-            </w:pPr>
-            <w:r>
-              <w:rPr>
-                <w:rFonts w:hint="eastAsia"/>
-                <w:lang w:eastAsia="zh-CN"/>
-              </w:rPr>
-              <w:t>12 Apr, 2014</w:t>
-            </w:r>
-          </w:p>
-        </w:tc>
-        <w:tc>
-          <w:tcPr>
-            <w:tcW w:w="2104" w:type="dxa"/>
-          </w:tcPr>
-          <w:p>
-            <w:pPr>
-              <w:ind w:left="0"/>
-              <w:rPr>
-                <w:rFonts w:eastAsia="宋体"/>
-              </w:rPr>
-            </w:pPr>
-            <w:r>
-              <w:rPr>
-                <w:rFonts w:eastAsia="宋体"/>
-              </w:rPr>
-              <w:t>MTNM Team</w:t>
-            </w:r>
-          </w:p>
-        </w:tc>
-        <w:tc>
-          <w:tcPr>
-            <w:tcW w:w="2132" w:type="dxa"/>
-          </w:tcPr>
-          <w:p>
-            <w:pPr>
-              <w:ind w:left="0"/>
-              <w:rPr>
-                <w:rFonts w:eastAsia="宋体"/>
-                <w:lang w:eastAsia="zh-CN"/>
-              </w:rPr>
-            </w:pPr>
-            <w:r>
-              <w:rPr>
-                <w:rFonts w:eastAsia="宋体"/>
-              </w:rPr>
-              <w:t>Initial version</w:t>
-            </w:r>
-            <w:r>
-              <w:rPr>
-                <w:rFonts w:eastAsia="宋体" w:hint="eastAsia"/>
-                <w:lang w:eastAsia="zh-CN"/>
-              </w:rPr>
-              <w:t xml:space="preserve"> for </w:t>
-            </w:r>
-            <w:proofErr w:type="spellStart"/>
-            <w:r>
-              <w:rPr>
-                <w:rFonts w:eastAsia="宋体" w:hint="eastAsia"/>
-                <w:lang w:eastAsia="zh-CN"/>
-              </w:rPr>
-              <w:t>Frameworkx</w:t>
-            </w:r>
-            <w:proofErr w:type="spellEnd"/>
-            <w:r>
-              <w:rPr>
-                <w:rFonts w:eastAsia="宋体" w:hint="eastAsia"/>
-                <w:lang w:eastAsia="zh-CN"/>
-              </w:rPr>
-              <w:t xml:space="preserve"> 14.0</w:t>
-            </w:r>
-          </w:p>
-        </w:tc>
-      </w:tr>
-      <w:tr>
-        <w:tc>
-          <w:tcPr>
-            <w:tcW w:w="2111" w:type="dxa"/>
-          </w:tcPr>
-          <w:p>
-            <w:pPr>
-              <w:ind w:left="0"/>
-              <w:rPr>
-                <w:lang w:eastAsia="zh-CN"/>
-              </w:rPr>
-            </w:pPr>
-            <w:r>
-              <w:rPr>
-                <w:rFonts w:hint="eastAsia"/>
-                <w:lang w:eastAsia="zh-CN"/>
-              </w:rPr>
               <w:t>4.</w:t>
             </w:r>
             <w:r>
@@ -6612,7 +3818,7 @@
         <w:noProof/>
         <w:color w:val="262626"/>
       </w:rPr>
-      <w:t>6</w:t>
+      <w:t>7</w:t>
     </w:r>
     <w:r>
       <w:rPr>
@@ -6655,7 +3861,7 @@
         <w:noProof/>
         <w:color w:val="262626"/>
       </w:rPr>
-      <w:t>9</w:t>
+      <w:t>7</w:t>
     </w:r>
     <w:r>
       <w:rPr>

</xml_diff>